<commit_message>
added feedback field, WordDefinition model+ seeded in db
</commit_message>
<xml_diff>
--- a/Tasks for last iteration.docx
+++ b/Tasks for last iteration.docx
@@ -1,6 +1,6 @@
 
 <file path=word/document.xml><?xml version="1.0" encoding="utf-8"?>
-<w:document xmlns:wpc="http://schemas.microsoft.com/office/word/2010/wordprocessingCanvas" xmlns:cx="http://schemas.microsoft.com/office/drawing/2014/chartex" xmlns:cx1="http://schemas.microsoft.com/office/drawing/2015/9/8/chartex" xmlns:cx2="http://schemas.microsoft.com/office/drawing/2015/10/21/chartex" xmlns:cx3="http://schemas.microsoft.com/office/drawing/2016/5/9/chartex" xmlns:cx4="http://schemas.microsoft.com/office/drawing/2016/5/10/chartex" xmlns:cx5="http://schemas.microsoft.com/office/drawing/2016/5/11/chartex" xmlns:mc="http://schemas.openxmlformats.org/markup-compatibility/2006" xmlns:o="urn:schemas-microsoft-com:office:office" xmlns:r="http://schemas.openxmlformats.org/officeDocument/2006/relationships" xmlns:m="http://schemas.openxmlformats.org/officeDocument/2006/math" xmlns:v="urn:schemas-microsoft-com:vml" xmlns:wp14="http://schemas.microsoft.com/office/word/2010/wordprocessingDrawing" xmlns:wp="http://schemas.openxmlformats.org/drawingml/2006/wordprocessingDrawing" xmlns:w10="urn:schemas-microsoft-com:office:word" xmlns:w="http://schemas.openxmlformats.org/wordprocessingml/2006/main" xmlns:w14="http://schemas.microsoft.com/office/word/2010/wordml" xmlns:w15="http://schemas.microsoft.com/office/word/2012/wordml" xmlns:w16se="http://schemas.microsoft.com/office/word/2015/wordml/symex" xmlns:wpg="http://schemas.microsoft.com/office/word/2010/wordprocessingGroup" xmlns:wpi="http://schemas.microsoft.com/office/word/2010/wordprocessingInk" xmlns:wne="http://schemas.microsoft.com/office/word/2006/wordml" xmlns:wps="http://schemas.microsoft.com/office/word/2010/wordprocessingShape" mc:Ignorable="w14 w15 w16se wp14">
+<w:document xmlns:wpc="http://schemas.microsoft.com/office/word/2010/wordprocessingCanvas" xmlns:cx="http://schemas.microsoft.com/office/drawing/2014/chartex" xmlns:cx1="http://schemas.microsoft.com/office/drawing/2015/9/8/chartex" xmlns:cx2="http://schemas.microsoft.com/office/drawing/2015/10/21/chartex" xmlns:cx3="http://schemas.microsoft.com/office/drawing/2016/5/9/chartex" xmlns:cx4="http://schemas.microsoft.com/office/drawing/2016/5/10/chartex" xmlns:cx5="http://schemas.microsoft.com/office/drawing/2016/5/11/chartex" xmlns:cx6="http://schemas.microsoft.com/office/drawing/2016/5/12/chartex" xmlns:cx7="http://schemas.microsoft.com/office/drawing/2016/5/13/chartex" xmlns:cx8="http://schemas.microsoft.com/office/drawing/2016/5/14/chartex" xmlns:mc="http://schemas.openxmlformats.org/markup-compatibility/2006" xmlns:o="urn:schemas-microsoft-com:office:office" xmlns:r="http://schemas.openxmlformats.org/officeDocument/2006/relationships" xmlns:m="http://schemas.openxmlformats.org/officeDocument/2006/math" xmlns:v="urn:schemas-microsoft-com:vml" xmlns:wp14="http://schemas.microsoft.com/office/word/2010/wordprocessingDrawing" xmlns:wp="http://schemas.openxmlformats.org/drawingml/2006/wordprocessingDrawing" xmlns:w10="urn:schemas-microsoft-com:office:word" xmlns:w="http://schemas.openxmlformats.org/wordprocessingml/2006/main" xmlns:w14="http://schemas.microsoft.com/office/word/2010/wordml" xmlns:w15="http://schemas.microsoft.com/office/word/2012/wordml" xmlns:w16se="http://schemas.microsoft.com/office/word/2015/wordml/symex" xmlns:wpg="http://schemas.microsoft.com/office/word/2010/wordprocessingGroup" xmlns:wpi="http://schemas.microsoft.com/office/word/2010/wordprocessingInk" xmlns:wne="http://schemas.microsoft.com/office/word/2006/wordml" xmlns:wps="http://schemas.microsoft.com/office/word/2010/wordprocessingShape" mc:Ignorable="w14 w15 w16se wp14">
   <w:body>
     <w:p>
       <w:r>
@@ -146,49 +146,157 @@
         </w:numPr>
       </w:pPr>
       <w:r>
-        <w:t>Add ‘Feedback’ field in Answer model</w:t>
+        <w:t>Traceability over tests</w:t>
       </w:r>
       <w:r>
         <w:t xml:space="preserve"> - </w:t>
       </w:r>
       <w:r>
         <w:rPr>
+          <w:highlight w:val="magenta"/>
+        </w:rPr>
+        <w:t>Everybody</w:t>
+      </w:r>
+    </w:p>
+    <w:p>
+      <w:pPr>
+        <w:pStyle w:val="ListParagraph"/>
+        <w:numPr>
+          <w:ilvl w:val="0"/>
+          <w:numId w:val="2"/>
+        </w:numPr>
+      </w:pPr>
+      <w:r>
+        <w:t>Update functional requirements</w:t>
+      </w:r>
+      <w:r>
+        <w:t xml:space="preserve"> </w:t>
+      </w:r>
+      <w:r>
+        <w:t xml:space="preserve">- </w:t>
+      </w:r>
+      <w:r>
+        <w:rPr>
+          <w:highlight w:val="magenta"/>
+        </w:rPr>
+        <w:t>Everybody</w:t>
+      </w:r>
+    </w:p>
+    <w:p>
+      <w:pPr>
+        <w:pStyle w:val="ListParagraph"/>
+        <w:numPr>
+          <w:ilvl w:val="0"/>
+          <w:numId w:val="2"/>
+        </w:numPr>
+      </w:pPr>
+      <w:r>
+        <w:t>Improve UI</w:t>
+      </w:r>
+      <w:r>
+        <w:t xml:space="preserve"> </w:t>
+      </w:r>
+      <w:r>
+        <w:t>–</w:t>
+      </w:r>
+      <w:r>
+        <w:t xml:space="preserve"> </w:t>
+      </w:r>
+      <w:r>
+        <w:rPr>
+          <w:highlight w:val="magenta"/>
+        </w:rPr>
+        <w:t>Everybody</w:t>
+      </w:r>
+    </w:p>
+    <w:p>
+      <w:pPr>
+        <w:pStyle w:val="ListParagraph"/>
+        <w:numPr>
+          <w:ilvl w:val="0"/>
+          <w:numId w:val="2"/>
+        </w:numPr>
+      </w:pPr>
+      <w:r>
+        <w:t xml:space="preserve">Ability to connect Teachers and Students to a </w:t>
+      </w:r>
+      <w:proofErr w:type="spellStart"/>
+      <w:r>
+        <w:t>SchoolClass</w:t>
+      </w:r>
+      <w:proofErr w:type="spellEnd"/>
+      <w:r>
+        <w:t xml:space="preserve"> - </w:t>
+      </w:r>
+      <w:r>
+        <w:rPr>
           <w:highlight w:val="cyan"/>
         </w:rPr>
         <w:t>Roi</w:t>
       </w:r>
     </w:p>
     <w:p>
-      <w:pPr>
-        <w:pStyle w:val="ListParagraph"/>
-        <w:numPr>
-          <w:ilvl w:val="0"/>
-          <w:numId w:val="2"/>
-        </w:numPr>
-      </w:pPr>
-      <w:r>
-        <w:t>Traceability over tests</w:t>
+      <w:r>
+        <w:t>More tasks:</w:t>
+      </w:r>
+    </w:p>
+    <w:p>
+      <w:pPr>
+        <w:pStyle w:val="ListParagraph"/>
+        <w:numPr>
+          <w:ilvl w:val="0"/>
+          <w:numId w:val="2"/>
+        </w:numPr>
+      </w:pPr>
+      <w:r>
+        <w:t>Update version in server</w:t>
       </w:r>
       <w:r>
         <w:t xml:space="preserve"> - </w:t>
       </w:r>
       <w:r>
         <w:rPr>
-          <w:highlight w:val="magenta"/>
-        </w:rPr>
-        <w:t>Everybody</w:t>
-      </w:r>
-    </w:p>
-    <w:p>
-      <w:pPr>
-        <w:pStyle w:val="ListParagraph"/>
-        <w:numPr>
-          <w:ilvl w:val="0"/>
-          <w:numId w:val="2"/>
-        </w:numPr>
-      </w:pPr>
-      <w:r>
-        <w:t>Update functional requirements</w:t>
+          <w:highlight w:val="cyan"/>
+        </w:rPr>
+        <w:t>Roi</w:t>
+      </w:r>
+    </w:p>
+    <w:p>
+      <w:pPr>
+        <w:pStyle w:val="ListParagraph"/>
+        <w:numPr>
+          <w:ilvl w:val="0"/>
+          <w:numId w:val="2"/>
+        </w:numPr>
+      </w:pPr>
+      <w:r>
+        <w:t>Update diagrams</w:t>
+      </w:r>
+      <w:r>
+        <w:t xml:space="preserve"> - </w:t>
+      </w:r>
+      <w:r>
+        <w:rPr>
+          <w:highlight w:val="cyan"/>
+        </w:rPr>
+        <w:t>Roi</w:t>
+      </w:r>
+    </w:p>
+    <w:p>
+      <w:pPr>
+        <w:pStyle w:val="ListParagraph"/>
+        <w:numPr>
+          <w:ilvl w:val="0"/>
+          <w:numId w:val="2"/>
+        </w:numPr>
+      </w:pPr>
+      <w:proofErr w:type="spellStart"/>
+      <w:r>
+        <w:t>FileManager</w:t>
+      </w:r>
+      <w:proofErr w:type="spellEnd"/>
+      <w:r>
+        <w:t xml:space="preserve"> tests</w:t>
       </w:r>
       <w:r>
         <w:t xml:space="preserve"> </w:t>
@@ -196,23 +304,81 @@
       <w:r>
         <w:t xml:space="preserve">- </w:t>
       </w:r>
-      <w:r>
-        <w:rPr>
-          <w:highlight w:val="magenta"/>
-        </w:rPr>
-        <w:t>Everybody</w:t>
-      </w:r>
-    </w:p>
-    <w:p>
-      <w:pPr>
-        <w:pStyle w:val="ListParagraph"/>
-        <w:numPr>
-          <w:ilvl w:val="0"/>
-          <w:numId w:val="2"/>
-        </w:numPr>
-      </w:pPr>
-      <w:r>
-        <w:t>Improve UI</w:t>
+      <w:proofErr w:type="spellStart"/>
+      <w:r>
+        <w:rPr>
+          <w:highlight w:val="yellow"/>
+        </w:rPr>
+        <w:t>Magal</w:t>
+      </w:r>
+      <w:proofErr w:type="spellEnd"/>
+    </w:p>
+    <w:p>
+      <w:pPr>
+        <w:pStyle w:val="ListParagraph"/>
+        <w:numPr>
+          <w:ilvl w:val="0"/>
+          <w:numId w:val="2"/>
+        </w:numPr>
+      </w:pPr>
+      <w:r>
+        <w:t>Meeting with Talia</w:t>
+      </w:r>
+      <w:r>
+        <w:t xml:space="preserve"> - </w:t>
+      </w:r>
+      <w:r>
+        <w:rPr>
+          <w:highlight w:val="yellow"/>
+        </w:rPr>
+        <w:t>Magal</w:t>
+      </w:r>
+    </w:p>
+    <w:p>
+      <w:pPr>
+        <w:pStyle w:val="ListParagraph"/>
+        <w:numPr>
+          <w:ilvl w:val="0"/>
+          <w:numId w:val="2"/>
+        </w:numPr>
+      </w:pPr>
+      <w:r>
+        <w:t>Poster for Project’</w:t>
+      </w:r>
+      <w:r>
+        <w:t>s D</w:t>
+      </w:r>
+      <w:r>
+        <w:t>ay</w:t>
+      </w:r>
+      <w:r>
+        <w:t xml:space="preserve"> - </w:t>
+      </w:r>
+      <w:r>
+        <w:rPr>
+          <w:highlight w:val="yellow"/>
+        </w:rPr>
+        <w:t>Magal</w:t>
+      </w:r>
+    </w:p>
+    <w:p>
+      <w:pPr>
+        <w:pStyle w:val="ListParagraph"/>
+        <w:numPr>
+          <w:ilvl w:val="0"/>
+          <w:numId w:val="2"/>
+        </w:numPr>
+      </w:pPr>
+      <w:r>
+        <w:t xml:space="preserve">Ability to add game </w:t>
+      </w:r>
+      <w:proofErr w:type="spellStart"/>
+      <w:r>
+        <w:t>url</w:t>
+      </w:r>
+      <w:proofErr w:type="spellEnd"/>
+      <w:r>
+        <w:t xml:space="preserve"> for a text</w:t>
       </w:r>
       <w:r>
         <w:t xml:space="preserve"> </w:t>
@@ -225,29 +391,27 @@
       </w:r>
       <w:r>
         <w:rPr>
-          <w:highlight w:val="magenta"/>
-        </w:rPr>
-        <w:t>Everybody</w:t>
-      </w:r>
-    </w:p>
-    <w:p>
-      <w:pPr>
-        <w:pStyle w:val="ListParagraph"/>
-        <w:numPr>
-          <w:ilvl w:val="0"/>
-          <w:numId w:val="2"/>
-        </w:numPr>
-      </w:pPr>
-      <w:r>
-        <w:t xml:space="preserve">Ability to connect Teachers and Students to a </w:t>
-      </w:r>
-      <w:proofErr w:type="spellStart"/>
-      <w:r>
-        <w:t>SchoolClass</w:t>
-      </w:r>
-      <w:proofErr w:type="spellEnd"/>
-      <w:r>
-        <w:t xml:space="preserve"> - </w:t>
+          <w:highlight w:val="yellow"/>
+        </w:rPr>
+        <w:t>Magal</w:t>
+      </w:r>
+    </w:p>
+    <w:p>
+      <w:pPr>
+        <w:pStyle w:val="ListParagraph"/>
+        <w:numPr>
+          <w:ilvl w:val="0"/>
+          <w:numId w:val="2"/>
+        </w:numPr>
+      </w:pPr>
+      <w:r>
+        <w:t xml:space="preserve">Add ‘Games’ collection in Text model </w:t>
+      </w:r>
+      <w:r>
+        <w:t>–</w:t>
+      </w:r>
+      <w:r>
+        <w:t xml:space="preserve"> </w:t>
       </w:r>
       <w:r>
         <w:rPr>
@@ -256,24 +420,24 @@
         <w:t>Roi</w:t>
       </w:r>
     </w:p>
-    <w:p>
-      <w:r>
-        <w:t>More tasks:</w:t>
-      </w:r>
-    </w:p>
-    <w:p>
-      <w:pPr>
-        <w:pStyle w:val="ListParagraph"/>
-        <w:numPr>
-          <w:ilvl w:val="0"/>
-          <w:numId w:val="2"/>
-        </w:numPr>
-      </w:pPr>
-      <w:r>
-        <w:t>Update version in server</w:t>
-      </w:r>
-      <w:r>
-        <w:t xml:space="preserve"> - </w:t>
+    <w:p/>
+    <w:p>
+      <w:bookmarkStart w:id="0" w:name="_GoBack"/>
+      <w:r>
+        <w:t>Done:</w:t>
+      </w:r>
+    </w:p>
+    <w:bookmarkEnd w:id="0"/>
+    <w:p>
+      <w:pPr>
+        <w:pStyle w:val="ListParagraph"/>
+        <w:numPr>
+          <w:ilvl w:val="0"/>
+          <w:numId w:val="2"/>
+        </w:numPr>
+      </w:pPr>
+      <w:r>
+        <w:t xml:space="preserve">Add ‘Feedback’ field in Answer model - </w:t>
       </w:r>
       <w:r>
         <w:rPr>
@@ -281,160 +445,8 @@
         </w:rPr>
         <w:t>Roi</w:t>
       </w:r>
-      <w:bookmarkStart w:id="0" w:name="_GoBack"/>
-      <w:bookmarkEnd w:id="0"/>
-    </w:p>
-    <w:p>
-      <w:pPr>
-        <w:pStyle w:val="ListParagraph"/>
-        <w:numPr>
-          <w:ilvl w:val="0"/>
-          <w:numId w:val="2"/>
-        </w:numPr>
-      </w:pPr>
-      <w:r>
-        <w:t>Update diagrams</w:t>
-      </w:r>
-      <w:r>
-        <w:t xml:space="preserve"> - </w:t>
-      </w:r>
-      <w:r>
-        <w:rPr>
-          <w:highlight w:val="cyan"/>
-        </w:rPr>
-        <w:t>Roi</w:t>
-      </w:r>
-    </w:p>
-    <w:p>
-      <w:pPr>
-        <w:pStyle w:val="ListParagraph"/>
-        <w:numPr>
-          <w:ilvl w:val="0"/>
-          <w:numId w:val="2"/>
-        </w:numPr>
-      </w:pPr>
-      <w:proofErr w:type="spellStart"/>
-      <w:r>
-        <w:t>FileManager</w:t>
-      </w:r>
-      <w:proofErr w:type="spellEnd"/>
-      <w:r>
-        <w:t xml:space="preserve"> tests</w:t>
-      </w:r>
-      <w:r>
-        <w:t xml:space="preserve"> </w:t>
-      </w:r>
-      <w:r>
-        <w:t xml:space="preserve">- </w:t>
-      </w:r>
-      <w:r>
-        <w:rPr>
-          <w:highlight w:val="yellow"/>
-        </w:rPr>
-        <w:t>Magal</w:t>
-      </w:r>
-    </w:p>
-    <w:p>
-      <w:pPr>
-        <w:pStyle w:val="ListParagraph"/>
-        <w:numPr>
-          <w:ilvl w:val="0"/>
-          <w:numId w:val="2"/>
-        </w:numPr>
-      </w:pPr>
-      <w:r>
-        <w:t>Meeting with Talia</w:t>
-      </w:r>
-      <w:r>
-        <w:t xml:space="preserve"> - </w:t>
-      </w:r>
-      <w:r>
-        <w:rPr>
-          <w:highlight w:val="yellow"/>
-        </w:rPr>
-        <w:t>Magal</w:t>
-      </w:r>
-    </w:p>
-    <w:p>
-      <w:pPr>
-        <w:pStyle w:val="ListParagraph"/>
-        <w:numPr>
-          <w:ilvl w:val="0"/>
-          <w:numId w:val="2"/>
-        </w:numPr>
-      </w:pPr>
-      <w:r>
-        <w:t>Poster for Project’</w:t>
-      </w:r>
-      <w:r>
-        <w:t>s D</w:t>
-      </w:r>
-      <w:r>
-        <w:t>ay</w:t>
-      </w:r>
-      <w:r>
-        <w:t xml:space="preserve"> - </w:t>
-      </w:r>
-      <w:r>
-        <w:rPr>
-          <w:highlight w:val="yellow"/>
-        </w:rPr>
-        <w:t>Magal</w:t>
-      </w:r>
-    </w:p>
-    <w:p>
-      <w:pPr>
-        <w:pStyle w:val="ListParagraph"/>
-        <w:numPr>
-          <w:ilvl w:val="0"/>
-          <w:numId w:val="2"/>
-        </w:numPr>
-      </w:pPr>
-      <w:r>
-        <w:t xml:space="preserve">Ability to add game </w:t>
-      </w:r>
-      <w:proofErr w:type="spellStart"/>
-      <w:r>
-        <w:t>url</w:t>
-      </w:r>
-      <w:proofErr w:type="spellEnd"/>
-      <w:r>
-        <w:t xml:space="preserve"> for a text</w:t>
-      </w:r>
-      <w:r>
-        <w:t xml:space="preserve"> </w:t>
-      </w:r>
-      <w:r>
-        <w:t>–</w:t>
-      </w:r>
-      <w:r>
-        <w:t xml:space="preserve"> </w:t>
-      </w:r>
-      <w:r>
-        <w:rPr>
-          <w:highlight w:val="yellow"/>
-        </w:rPr>
-        <w:t>Magal</w:t>
-      </w:r>
-    </w:p>
-    <w:p>
-      <w:pPr>
-        <w:pStyle w:val="ListParagraph"/>
-        <w:numPr>
-          <w:ilvl w:val="0"/>
-          <w:numId w:val="2"/>
-        </w:numPr>
-      </w:pPr>
-      <w:r>
-        <w:t xml:space="preserve">Add ‘Games’ collection in Text model - </w:t>
-      </w:r>
-      <w:r>
-        <w:rPr>
-          <w:highlight w:val="cyan"/>
-        </w:rPr>
-        <w:t>Roi</w:t>
-      </w:r>
-    </w:p>
+    </w:p>
+    <w:p/>
     <w:sectPr>
       <w:pgSz w:w="12240" w:h="15840"/>
       <w:pgMar w:top="1440" w:right="1440" w:bottom="1440" w:left="1440" w:header="720" w:footer="720" w:gutter="0"/>
@@ -446,7 +458,7 @@
 </file>
 
 <file path=word/numbering.xml><?xml version="1.0" encoding="utf-8"?>
-<w:numbering xmlns:wpc="http://schemas.microsoft.com/office/word/2010/wordprocessingCanvas" xmlns:cx="http://schemas.microsoft.com/office/drawing/2014/chartex" xmlns:cx1="http://schemas.microsoft.com/office/drawing/2015/9/8/chartex" xmlns:cx2="http://schemas.microsoft.com/office/drawing/2015/10/21/chartex" xmlns:cx3="http://schemas.microsoft.com/office/drawing/2016/5/9/chartex" xmlns:cx4="http://schemas.microsoft.com/office/drawing/2016/5/10/chartex" xmlns:cx5="http://schemas.microsoft.com/office/drawing/2016/5/11/chartex" xmlns:mc="http://schemas.openxmlformats.org/markup-compatibility/2006" xmlns:o="urn:schemas-microsoft-com:office:office" xmlns:r="http://schemas.openxmlformats.org/officeDocument/2006/relationships" xmlns:m="http://schemas.openxmlformats.org/officeDocument/2006/math" xmlns:v="urn:schemas-microsoft-com:vml" xmlns:wp14="http://schemas.microsoft.com/office/word/2010/wordprocessingDrawing" xmlns:wp="http://schemas.openxmlformats.org/drawingml/2006/wordprocessingDrawing" xmlns:w10="urn:schemas-microsoft-com:office:word" xmlns:w="http://schemas.openxmlformats.org/wordprocessingml/2006/main" xmlns:w14="http://schemas.microsoft.com/office/word/2010/wordml" xmlns:w15="http://schemas.microsoft.com/office/word/2012/wordml" xmlns:w16se="http://schemas.microsoft.com/office/word/2015/wordml/symex" xmlns:wpg="http://schemas.microsoft.com/office/word/2010/wordprocessingGroup" xmlns:wpi="http://schemas.microsoft.com/office/word/2010/wordprocessingInk" xmlns:wne="http://schemas.microsoft.com/office/word/2006/wordml" xmlns:wps="http://schemas.microsoft.com/office/word/2010/wordprocessingShape" mc:Ignorable="w14 w15 w16se wp14">
+<w:numbering xmlns:wpc="http://schemas.microsoft.com/office/word/2010/wordprocessingCanvas" xmlns:cx="http://schemas.microsoft.com/office/drawing/2014/chartex" xmlns:cx1="http://schemas.microsoft.com/office/drawing/2015/9/8/chartex" xmlns:cx2="http://schemas.microsoft.com/office/drawing/2015/10/21/chartex" xmlns:cx3="http://schemas.microsoft.com/office/drawing/2016/5/9/chartex" xmlns:cx4="http://schemas.microsoft.com/office/drawing/2016/5/10/chartex" xmlns:cx5="http://schemas.microsoft.com/office/drawing/2016/5/11/chartex" xmlns:cx6="http://schemas.microsoft.com/office/drawing/2016/5/12/chartex" xmlns:cx7="http://schemas.microsoft.com/office/drawing/2016/5/13/chartex" xmlns:cx8="http://schemas.microsoft.com/office/drawing/2016/5/14/chartex" xmlns:mc="http://schemas.openxmlformats.org/markup-compatibility/2006" xmlns:o="urn:schemas-microsoft-com:office:office" xmlns:r="http://schemas.openxmlformats.org/officeDocument/2006/relationships" xmlns:m="http://schemas.openxmlformats.org/officeDocument/2006/math" xmlns:v="urn:schemas-microsoft-com:vml" xmlns:wp14="http://schemas.microsoft.com/office/word/2010/wordprocessingDrawing" xmlns:wp="http://schemas.openxmlformats.org/drawingml/2006/wordprocessingDrawing" xmlns:w10="urn:schemas-microsoft-com:office:word" xmlns:w="http://schemas.openxmlformats.org/wordprocessingml/2006/main" xmlns:w14="http://schemas.microsoft.com/office/word/2010/wordml" xmlns:w15="http://schemas.microsoft.com/office/word/2012/wordml" xmlns:w16se="http://schemas.microsoft.com/office/word/2015/wordml/symex" xmlns:wpg="http://schemas.microsoft.com/office/word/2010/wordprocessingGroup" xmlns:wpi="http://schemas.microsoft.com/office/word/2010/wordprocessingInk" xmlns:wne="http://schemas.microsoft.com/office/word/2006/wordml" xmlns:wps="http://schemas.microsoft.com/office/word/2010/wordprocessingShape" mc:Ignorable="w14 w15 w16se wp14">
   <w:abstractNum w:abstractNumId="0" w15:restartNumberingAfterBreak="0">
     <w:nsid w:val="1B53688F"/>
     <w:multiLevelType w:val="hybridMultilevel"/>

</xml_diff>

<commit_message>
finished repository test template, implemented in SchoolClass and Homework. also set policy for creating an object with bad parameters - exceptions will be thrown. finished groundwork for semi-generic service tests.
</commit_message>
<xml_diff>
--- a/Tasks for last iteration.docx
+++ b/Tasks for last iteration.docx
@@ -40,7 +40,19 @@
         </w:numPr>
       </w:pPr>
       <w:r>
-        <w:t>Notify students for homework which haven’t submitted</w:t>
+        <w:t>Notify students for homework</w:t>
+      </w:r>
+      <w:r>
+        <w:t>s</w:t>
+      </w:r>
+      <w:r>
+        <w:t xml:space="preserve"> which haven’t </w:t>
+      </w:r>
+      <w:r>
+        <w:t xml:space="preserve">been </w:t>
+      </w:r>
+      <w:r>
+        <w:t>submitted</w:t>
       </w:r>
       <w:r>
         <w:t xml:space="preserve"> - </w:t>
@@ -61,13 +73,40 @@
         </w:numPr>
       </w:pPr>
       <w:r>
-        <w:t>Add model for words definitions</w:t>
+        <w:t>More SmartTextBox functionalities: repeated words, punctuation marks</w:t>
+      </w:r>
+      <w:r>
+        <w:t>, etc</w:t>
       </w:r>
       <w:r>
         <w:t xml:space="preserve"> - </w:t>
       </w:r>
       <w:r>
         <w:rPr>
+          <w:highlight w:val="green"/>
+        </w:rPr>
+        <w:t>Shay</w:t>
+      </w:r>
+    </w:p>
+    <w:p>
+      <w:pPr>
+        <w:pStyle w:val="ListParagraph"/>
+        <w:numPr>
+          <w:ilvl w:val="0"/>
+          <w:numId w:val="2"/>
+        </w:numPr>
+      </w:pPr>
+      <w:r>
+        <w:t xml:space="preserve">Add </w:t>
+      </w:r>
+      <w:r>
+        <w:t>service</w:t>
+      </w:r>
+      <w:r>
+        <w:t xml:space="preserve"> for words definitions - </w:t>
+      </w:r>
+      <w:r>
+        <w:rPr>
           <w:highlight w:val="cyan"/>
         </w:rPr>
         <w:t>Roi</w:t>
@@ -82,53 +121,179 @@
         </w:numPr>
       </w:pPr>
       <w:r>
-        <w:t xml:space="preserve">More </w:t>
-      </w:r>
-      <w:proofErr w:type="spellStart"/>
-      <w:r>
-        <w:t>SmartTextBox</w:t>
-      </w:r>
-      <w:proofErr w:type="spellEnd"/>
-      <w:r>
-        <w:t xml:space="preserve"> functionalities: repeated words, punctuation marks</w:t>
-      </w:r>
-      <w:r>
-        <w:t xml:space="preserve">, </w:t>
-      </w:r>
-      <w:proofErr w:type="spellStart"/>
-      <w:r>
-        <w:t>etc</w:t>
-      </w:r>
-      <w:proofErr w:type="spellEnd"/>
+        <w:t xml:space="preserve">Ability to check answers and send </w:t>
+      </w:r>
+      <w:r>
+        <w:t>feedback</w:t>
+      </w:r>
+      <w:r>
+        <w:t xml:space="preserve"> back to the students</w:t>
+      </w:r>
+      <w:r>
+        <w:t xml:space="preserve"> -</w:t>
+      </w:r>
+      <w:r>
+        <w:rPr>
+          <w:highlight w:val="yellow"/>
+        </w:rPr>
+        <w:t>Magal</w:t>
+      </w:r>
+    </w:p>
+    <w:p>
+      <w:pPr>
+        <w:pStyle w:val="ListParagraph"/>
+        <w:numPr>
+          <w:ilvl w:val="0"/>
+          <w:numId w:val="2"/>
+        </w:numPr>
+      </w:pPr>
+      <w:bookmarkStart w:id="0" w:name="_GoBack"/>
+      <w:r>
+        <w:t>Traceability over tests</w:t>
+      </w:r>
       <w:r>
         <w:t xml:space="preserve"> - </w:t>
       </w:r>
       <w:r>
         <w:rPr>
-          <w:highlight w:val="green"/>
-        </w:rPr>
-        <w:t>Shay</w:t>
-      </w:r>
-    </w:p>
-    <w:p>
-      <w:pPr>
-        <w:pStyle w:val="ListParagraph"/>
-        <w:numPr>
-          <w:ilvl w:val="0"/>
-          <w:numId w:val="2"/>
-        </w:numPr>
-      </w:pPr>
-      <w:r>
-        <w:t xml:space="preserve">Ability to check answers and send </w:t>
-      </w:r>
-      <w:r>
-        <w:t>feedback</w:t>
-      </w:r>
-      <w:r>
-        <w:t xml:space="preserve"> back to the students</w:t>
-      </w:r>
-      <w:r>
-        <w:t xml:space="preserve"> -</w:t>
+          <w:highlight w:val="magenta"/>
+        </w:rPr>
+        <w:t>Everybody</w:t>
+      </w:r>
+    </w:p>
+    <w:bookmarkEnd w:id="0"/>
+    <w:p>
+      <w:pPr>
+        <w:pStyle w:val="ListParagraph"/>
+        <w:numPr>
+          <w:ilvl w:val="0"/>
+          <w:numId w:val="2"/>
+        </w:numPr>
+      </w:pPr>
+      <w:r>
+        <w:t>Update functional requirements</w:t>
+      </w:r>
+      <w:r>
+        <w:t xml:space="preserve"> </w:t>
+      </w:r>
+      <w:r>
+        <w:t xml:space="preserve">- </w:t>
+      </w:r>
+      <w:r>
+        <w:rPr>
+          <w:highlight w:val="magenta"/>
+        </w:rPr>
+        <w:t>Everybody</w:t>
+      </w:r>
+    </w:p>
+    <w:p>
+      <w:pPr>
+        <w:pStyle w:val="ListParagraph"/>
+        <w:numPr>
+          <w:ilvl w:val="0"/>
+          <w:numId w:val="2"/>
+        </w:numPr>
+      </w:pPr>
+      <w:r>
+        <w:t>Improve UI</w:t>
+      </w:r>
+      <w:r>
+        <w:t xml:space="preserve"> </w:t>
+      </w:r>
+      <w:r>
+        <w:t>–</w:t>
+      </w:r>
+      <w:r>
+        <w:t xml:space="preserve"> </w:t>
+      </w:r>
+      <w:r>
+        <w:rPr>
+          <w:highlight w:val="magenta"/>
+        </w:rPr>
+        <w:t>Everybody</w:t>
+      </w:r>
+    </w:p>
+    <w:p>
+      <w:pPr>
+        <w:pStyle w:val="ListParagraph"/>
+        <w:numPr>
+          <w:ilvl w:val="0"/>
+          <w:numId w:val="2"/>
+        </w:numPr>
+      </w:pPr>
+      <w:r>
+        <w:t xml:space="preserve">Ability to connect Teachers and Students to a SchoolClass - </w:t>
+      </w:r>
+      <w:r>
+        <w:rPr>
+          <w:highlight w:val="cyan"/>
+        </w:rPr>
+        <w:t>Roi</w:t>
+      </w:r>
+    </w:p>
+    <w:p>
+      <w:r>
+        <w:t>More tasks:</w:t>
+      </w:r>
+    </w:p>
+    <w:p>
+      <w:pPr>
+        <w:pStyle w:val="ListParagraph"/>
+        <w:numPr>
+          <w:ilvl w:val="0"/>
+          <w:numId w:val="2"/>
+        </w:numPr>
+      </w:pPr>
+      <w:r>
+        <w:t>Update version in server</w:t>
+      </w:r>
+      <w:r>
+        <w:t xml:space="preserve"> - </w:t>
+      </w:r>
+      <w:r>
+        <w:rPr>
+          <w:highlight w:val="cyan"/>
+        </w:rPr>
+        <w:t>Roi</w:t>
+      </w:r>
+    </w:p>
+    <w:p>
+      <w:pPr>
+        <w:pStyle w:val="ListParagraph"/>
+        <w:numPr>
+          <w:ilvl w:val="0"/>
+          <w:numId w:val="2"/>
+        </w:numPr>
+      </w:pPr>
+      <w:r>
+        <w:t>Update diagrams</w:t>
+      </w:r>
+      <w:r>
+        <w:t xml:space="preserve"> - </w:t>
+      </w:r>
+      <w:r>
+        <w:rPr>
+          <w:highlight w:val="cyan"/>
+        </w:rPr>
+        <w:t>Roi</w:t>
+      </w:r>
+    </w:p>
+    <w:p>
+      <w:pPr>
+        <w:pStyle w:val="ListParagraph"/>
+        <w:numPr>
+          <w:ilvl w:val="0"/>
+          <w:numId w:val="2"/>
+        </w:numPr>
+      </w:pPr>
+      <w:r>
+        <w:t>FileManager tests</w:t>
+      </w:r>
+      <w:r>
+        <w:t xml:space="preserve"> </w:t>
+      </w:r>
+      <w:r>
+        <w:t xml:space="preserve">- </w:t>
       </w:r>
       <w:r>
         <w:rPr>
@@ -146,57 +311,84 @@
         </w:numPr>
       </w:pPr>
       <w:r>
-        <w:t>Traceability over tests</w:t>
+        <w:t>Meeting with Talia</w:t>
       </w:r>
       <w:r>
         <w:t xml:space="preserve"> - </w:t>
       </w:r>
       <w:r>
         <w:rPr>
-          <w:highlight w:val="magenta"/>
-        </w:rPr>
-        <w:t>Everybody</w:t>
-      </w:r>
-    </w:p>
-    <w:p>
-      <w:pPr>
-        <w:pStyle w:val="ListParagraph"/>
-        <w:numPr>
-          <w:ilvl w:val="0"/>
-          <w:numId w:val="2"/>
-        </w:numPr>
-      </w:pPr>
-      <w:r>
-        <w:t>Update functional requirements</w:t>
+          <w:highlight w:val="yellow"/>
+        </w:rPr>
+        <w:t>Magal</w:t>
+      </w:r>
+    </w:p>
+    <w:p>
+      <w:pPr>
+        <w:pStyle w:val="ListParagraph"/>
+        <w:numPr>
+          <w:ilvl w:val="0"/>
+          <w:numId w:val="2"/>
+        </w:numPr>
+      </w:pPr>
+      <w:r>
+        <w:t>Poster for Project’</w:t>
+      </w:r>
+      <w:r>
+        <w:t>s D</w:t>
+      </w:r>
+      <w:r>
+        <w:t>ay</w:t>
+      </w:r>
+      <w:r>
+        <w:t xml:space="preserve"> - </w:t>
+      </w:r>
+      <w:r>
+        <w:rPr>
+          <w:highlight w:val="yellow"/>
+        </w:rPr>
+        <w:t>Magal</w:t>
+      </w:r>
+    </w:p>
+    <w:p>
+      <w:pPr>
+        <w:pStyle w:val="ListParagraph"/>
+        <w:numPr>
+          <w:ilvl w:val="0"/>
+          <w:numId w:val="2"/>
+        </w:numPr>
+      </w:pPr>
+      <w:r>
+        <w:t>Ability to add game url for a text</w:t>
       </w:r>
       <w:r>
         <w:t xml:space="preserve"> </w:t>
       </w:r>
       <w:r>
-        <w:t xml:space="preserve">- </w:t>
-      </w:r>
-      <w:r>
-        <w:rPr>
-          <w:highlight w:val="magenta"/>
-        </w:rPr>
-        <w:t>Everybody</w:t>
-      </w:r>
-    </w:p>
-    <w:p>
-      <w:pPr>
-        <w:pStyle w:val="ListParagraph"/>
-        <w:numPr>
-          <w:ilvl w:val="0"/>
-          <w:numId w:val="2"/>
-        </w:numPr>
-      </w:pPr>
-      <w:r>
-        <w:t>Improve UI</w:t>
+        <w:t>–</w:t>
       </w:r>
       <w:r>
         <w:t xml:space="preserve"> </w:t>
       </w:r>
       <w:r>
+        <w:rPr>
+          <w:highlight w:val="yellow"/>
+        </w:rPr>
+        <w:t>Magal</w:t>
+      </w:r>
+    </w:p>
+    <w:p>
+      <w:pPr>
+        <w:pStyle w:val="ListParagraph"/>
+        <w:numPr>
+          <w:ilvl w:val="0"/>
+          <w:numId w:val="2"/>
+        </w:numPr>
+      </w:pPr>
+      <w:r>
+        <w:t xml:space="preserve">Add ‘Games’ collection in Text model </w:t>
+      </w:r>
+      <w:r>
         <w:t>–</w:t>
       </w:r>
       <w:r>
@@ -204,55 +396,27 @@
       </w:r>
       <w:r>
         <w:rPr>
-          <w:highlight w:val="magenta"/>
-        </w:rPr>
-        <w:t>Everybody</w:t>
-      </w:r>
-    </w:p>
-    <w:p>
-      <w:pPr>
-        <w:pStyle w:val="ListParagraph"/>
-        <w:numPr>
-          <w:ilvl w:val="0"/>
-          <w:numId w:val="2"/>
-        </w:numPr>
-      </w:pPr>
-      <w:r>
-        <w:t xml:space="preserve">Ability to connect Teachers and Students to a </w:t>
-      </w:r>
-      <w:proofErr w:type="spellStart"/>
-      <w:r>
-        <w:t>SchoolClass</w:t>
-      </w:r>
-      <w:proofErr w:type="spellEnd"/>
-      <w:r>
-        <w:t xml:space="preserve"> - </w:t>
-      </w:r>
-      <w:r>
-        <w:rPr>
           <w:highlight w:val="cyan"/>
         </w:rPr>
         <w:t>Roi</w:t>
       </w:r>
     </w:p>
-    <w:p>
-      <w:r>
-        <w:t>More tasks:</w:t>
-      </w:r>
-    </w:p>
-    <w:p>
-      <w:pPr>
-        <w:pStyle w:val="ListParagraph"/>
-        <w:numPr>
-          <w:ilvl w:val="0"/>
-          <w:numId w:val="2"/>
-        </w:numPr>
-      </w:pPr>
-      <w:r>
-        <w:t>Update version in server</w:t>
-      </w:r>
-      <w:r>
-        <w:t xml:space="preserve"> - </w:t>
+    <w:p/>
+    <w:p>
+      <w:r>
+        <w:t>Done:</w:t>
+      </w:r>
+    </w:p>
+    <w:p>
+      <w:pPr>
+        <w:pStyle w:val="ListParagraph"/>
+        <w:numPr>
+          <w:ilvl w:val="0"/>
+          <w:numId w:val="2"/>
+        </w:numPr>
+      </w:pPr>
+      <w:r>
+        <w:t xml:space="preserve">Add ‘Feedback’ field in Answer model - </w:t>
       </w:r>
       <w:r>
         <w:rPr>
@@ -270,174 +434,7 @@
         </w:numPr>
       </w:pPr>
       <w:r>
-        <w:t>Update diagrams</w:t>
-      </w:r>
-      <w:r>
-        <w:t xml:space="preserve"> - </w:t>
-      </w:r>
-      <w:r>
-        <w:rPr>
-          <w:highlight w:val="cyan"/>
-        </w:rPr>
-        <w:t>Roi</w:t>
-      </w:r>
-    </w:p>
-    <w:p>
-      <w:pPr>
-        <w:pStyle w:val="ListParagraph"/>
-        <w:numPr>
-          <w:ilvl w:val="0"/>
-          <w:numId w:val="2"/>
-        </w:numPr>
-      </w:pPr>
-      <w:proofErr w:type="spellStart"/>
-      <w:r>
-        <w:t>FileManager</w:t>
-      </w:r>
-      <w:proofErr w:type="spellEnd"/>
-      <w:r>
-        <w:t xml:space="preserve"> tests</w:t>
-      </w:r>
-      <w:r>
-        <w:t xml:space="preserve"> </w:t>
-      </w:r>
-      <w:r>
-        <w:t xml:space="preserve">- </w:t>
-      </w:r>
-      <w:proofErr w:type="spellStart"/>
-      <w:r>
-        <w:rPr>
-          <w:highlight w:val="yellow"/>
-        </w:rPr>
-        <w:t>Magal</w:t>
-      </w:r>
-      <w:proofErr w:type="spellEnd"/>
-    </w:p>
-    <w:p>
-      <w:pPr>
-        <w:pStyle w:val="ListParagraph"/>
-        <w:numPr>
-          <w:ilvl w:val="0"/>
-          <w:numId w:val="2"/>
-        </w:numPr>
-      </w:pPr>
-      <w:r>
-        <w:t>Meeting with Talia</w:t>
-      </w:r>
-      <w:r>
-        <w:t xml:space="preserve"> - </w:t>
-      </w:r>
-      <w:r>
-        <w:rPr>
-          <w:highlight w:val="yellow"/>
-        </w:rPr>
-        <w:t>Magal</w:t>
-      </w:r>
-    </w:p>
-    <w:p>
-      <w:pPr>
-        <w:pStyle w:val="ListParagraph"/>
-        <w:numPr>
-          <w:ilvl w:val="0"/>
-          <w:numId w:val="2"/>
-        </w:numPr>
-      </w:pPr>
-      <w:r>
-        <w:t>Poster for Project’</w:t>
-      </w:r>
-      <w:r>
-        <w:t>s D</w:t>
-      </w:r>
-      <w:r>
-        <w:t>ay</w:t>
-      </w:r>
-      <w:r>
-        <w:t xml:space="preserve"> - </w:t>
-      </w:r>
-      <w:r>
-        <w:rPr>
-          <w:highlight w:val="yellow"/>
-        </w:rPr>
-        <w:t>Magal</w:t>
-      </w:r>
-    </w:p>
-    <w:p>
-      <w:pPr>
-        <w:pStyle w:val="ListParagraph"/>
-        <w:numPr>
-          <w:ilvl w:val="0"/>
-          <w:numId w:val="2"/>
-        </w:numPr>
-      </w:pPr>
-      <w:r>
-        <w:t xml:space="preserve">Ability to add game </w:t>
-      </w:r>
-      <w:proofErr w:type="spellStart"/>
-      <w:r>
-        <w:t>url</w:t>
-      </w:r>
-      <w:proofErr w:type="spellEnd"/>
-      <w:r>
-        <w:t xml:space="preserve"> for a text</w:t>
-      </w:r>
-      <w:r>
-        <w:t xml:space="preserve"> </w:t>
-      </w:r>
-      <w:r>
-        <w:t>–</w:t>
-      </w:r>
-      <w:r>
-        <w:t xml:space="preserve"> </w:t>
-      </w:r>
-      <w:r>
-        <w:rPr>
-          <w:highlight w:val="yellow"/>
-        </w:rPr>
-        <w:t>Magal</w:t>
-      </w:r>
-    </w:p>
-    <w:p>
-      <w:pPr>
-        <w:pStyle w:val="ListParagraph"/>
-        <w:numPr>
-          <w:ilvl w:val="0"/>
-          <w:numId w:val="2"/>
-        </w:numPr>
-      </w:pPr>
-      <w:r>
-        <w:t xml:space="preserve">Add ‘Games’ collection in Text model </w:t>
-      </w:r>
-      <w:r>
-        <w:t>–</w:t>
-      </w:r>
-      <w:r>
-        <w:t xml:space="preserve"> </w:t>
-      </w:r>
-      <w:r>
-        <w:rPr>
-          <w:highlight w:val="cyan"/>
-        </w:rPr>
-        <w:t>Roi</w:t>
-      </w:r>
-    </w:p>
-    <w:p/>
-    <w:p>
-      <w:bookmarkStart w:id="0" w:name="_GoBack"/>
-      <w:r>
-        <w:t>Done:</w:t>
-      </w:r>
-    </w:p>
-    <w:bookmarkEnd w:id="0"/>
-    <w:p>
-      <w:pPr>
-        <w:pStyle w:val="ListParagraph"/>
-        <w:numPr>
-          <w:ilvl w:val="0"/>
-          <w:numId w:val="2"/>
-        </w:numPr>
-      </w:pPr>
-      <w:r>
-        <w:t xml:space="preserve">Add ‘Feedback’ field in Answer model - </w:t>
+        <w:t xml:space="preserve">Add model for words definitions - </w:t>
       </w:r>
       <w:r>
         <w:rPr>

</xml_diff>

<commit_message>
Tasks for last iteration update
</commit_message>
<xml_diff>
--- a/Tasks for last iteration.docx
+++ b/Tasks for last iteration.docx
@@ -250,7 +250,13 @@
         </w:numPr>
       </w:pPr>
       <w:r>
-        <w:t xml:space="preserve">Ability to add words definitions - </w:t>
+        <w:t xml:space="preserve">Ability to add words definitions </w:t>
+      </w:r>
+      <w:r>
+        <w:t>–</w:t>
+      </w:r>
+      <w:r>
+        <w:t xml:space="preserve"> </w:t>
       </w:r>
       <w:r>
         <w:rPr>
@@ -260,13 +266,31 @@
       </w:r>
     </w:p>
     <w:p>
-      <w:r>
-        <w:t>More tasks:</w:t>
+      <w:pPr>
+        <w:pStyle w:val="ListParagraph"/>
+        <w:numPr>
+          <w:ilvl w:val="0"/>
+          <w:numId w:val="2"/>
+        </w:numPr>
+      </w:pPr>
+      <w:r>
+        <w:t xml:space="preserve">Poster for Project’s Day - </w:t>
+      </w:r>
+      <w:r>
+        <w:rPr>
+          <w:highlight w:val="yellow"/>
+        </w:rPr>
+        <w:t>Magal</w:t>
       </w:r>
       <w:bookmarkStart w:id="0" w:name="_GoBack"/>
       <w:bookmarkEnd w:id="0"/>
     </w:p>
     <w:p>
+      <w:r>
+        <w:t>More tasks:</w:t>
+      </w:r>
+    </w:p>
+    <w:p>
       <w:pPr>
         <w:pStyle w:val="ListParagraph"/>
         <w:numPr>
@@ -347,33 +371,6 @@
       </w:pPr>
       <w:r>
         <w:t>Meeting with Talia</w:t>
-      </w:r>
-      <w:r>
-        <w:t xml:space="preserve"> - </w:t>
-      </w:r>
-      <w:r>
-        <w:rPr>
-          <w:highlight w:val="yellow"/>
-        </w:rPr>
-        <w:t>Magal</w:t>
-      </w:r>
-    </w:p>
-    <w:p>
-      <w:pPr>
-        <w:pStyle w:val="ListParagraph"/>
-        <w:numPr>
-          <w:ilvl w:val="0"/>
-          <w:numId w:val="2"/>
-        </w:numPr>
-      </w:pPr>
-      <w:r>
-        <w:t>Poster for Project’</w:t>
-      </w:r>
-      <w:r>
-        <w:t>s D</w:t>
-      </w:r>
-      <w:r>
-        <w:t>ay</w:t>
       </w:r>
       <w:r>
         <w:t xml:space="preserve"> - </w:t>

</xml_diff>

<commit_message>
finally all tests passed, writing new ones
</commit_message>
<xml_diff>
--- a/Tasks for last iteration.docx
+++ b/Tasks for last iteration.docx
@@ -1,6 +1,6 @@
 
 <file path=word/document.xml><?xml version="1.0" encoding="utf-8"?>
-<w:document xmlns:wpc="http://schemas.microsoft.com/office/word/2010/wordprocessingCanvas" xmlns:cx="http://schemas.microsoft.com/office/drawing/2014/chartex" xmlns:cx1="http://schemas.microsoft.com/office/drawing/2015/9/8/chartex" xmlns:cx2="http://schemas.microsoft.com/office/drawing/2015/10/21/chartex" xmlns:cx3="http://schemas.microsoft.com/office/drawing/2016/5/9/chartex" xmlns:cx4="http://schemas.microsoft.com/office/drawing/2016/5/10/chartex" xmlns:cx5="http://schemas.microsoft.com/office/drawing/2016/5/11/chartex" xmlns:mc="http://schemas.openxmlformats.org/markup-compatibility/2006" xmlns:o="urn:schemas-microsoft-com:office:office" xmlns:r="http://schemas.openxmlformats.org/officeDocument/2006/relationships" xmlns:m="http://schemas.openxmlformats.org/officeDocument/2006/math" xmlns:v="urn:schemas-microsoft-com:vml" xmlns:wp14="http://schemas.microsoft.com/office/word/2010/wordprocessingDrawing" xmlns:wp="http://schemas.openxmlformats.org/drawingml/2006/wordprocessingDrawing" xmlns:w10="urn:schemas-microsoft-com:office:word" xmlns:w="http://schemas.openxmlformats.org/wordprocessingml/2006/main" xmlns:w14="http://schemas.microsoft.com/office/word/2010/wordml" xmlns:w15="http://schemas.microsoft.com/office/word/2012/wordml" xmlns:w16se="http://schemas.microsoft.com/office/word/2015/wordml/symex" xmlns:wpg="http://schemas.microsoft.com/office/word/2010/wordprocessingGroup" xmlns:wpi="http://schemas.microsoft.com/office/word/2010/wordprocessingInk" xmlns:wne="http://schemas.microsoft.com/office/word/2006/wordml" xmlns:wps="http://schemas.microsoft.com/office/word/2010/wordprocessingShape" mc:Ignorable="w14 w15 w16se wp14">
+<w:document xmlns:wpc="http://schemas.microsoft.com/office/word/2010/wordprocessingCanvas" xmlns:cx="http://schemas.microsoft.com/office/drawing/2014/chartex" xmlns:cx1="http://schemas.microsoft.com/office/drawing/2015/9/8/chartex" xmlns:cx2="http://schemas.microsoft.com/office/drawing/2015/10/21/chartex" xmlns:cx3="http://schemas.microsoft.com/office/drawing/2016/5/9/chartex" xmlns:cx4="http://schemas.microsoft.com/office/drawing/2016/5/10/chartex" xmlns:cx5="http://schemas.microsoft.com/office/drawing/2016/5/11/chartex" xmlns:cx6="http://schemas.microsoft.com/office/drawing/2016/5/12/chartex" xmlns:cx7="http://schemas.microsoft.com/office/drawing/2016/5/13/chartex" xmlns:cx8="http://schemas.microsoft.com/office/drawing/2016/5/14/chartex" xmlns:mc="http://schemas.openxmlformats.org/markup-compatibility/2006" xmlns:o="urn:schemas-microsoft-com:office:office" xmlns:r="http://schemas.openxmlformats.org/officeDocument/2006/relationships" xmlns:m="http://schemas.openxmlformats.org/officeDocument/2006/math" xmlns:v="urn:schemas-microsoft-com:vml" xmlns:wp14="http://schemas.microsoft.com/office/word/2010/wordprocessingDrawing" xmlns:wp="http://schemas.openxmlformats.org/drawingml/2006/wordprocessingDrawing" xmlns:w10="urn:schemas-microsoft-com:office:word" xmlns:w="http://schemas.openxmlformats.org/wordprocessingml/2006/main" xmlns:w14="http://schemas.microsoft.com/office/word/2010/wordml" xmlns:w15="http://schemas.microsoft.com/office/word/2012/wordml" xmlns:w16se="http://schemas.microsoft.com/office/word/2015/wordml/symex" xmlns:wpg="http://schemas.microsoft.com/office/word/2010/wordprocessingGroup" xmlns:wpi="http://schemas.microsoft.com/office/word/2010/wordprocessingInk" xmlns:wne="http://schemas.microsoft.com/office/word/2006/wordml" xmlns:wps="http://schemas.microsoft.com/office/word/2010/wordprocessingShape" mc:Ignorable="w14 w15 w16se wp14">
   <w:body>
     <w:p>
       <w:r>
@@ -61,13 +61,178 @@
         </w:numPr>
       </w:pPr>
       <w:r>
-        <w:t>Add model for words definitions</w:t>
-      </w:r>
+        <w:t xml:space="preserve">Add service for words definitions - </w:t>
+      </w:r>
+      <w:r>
+        <w:rPr>
+          <w:highlight w:val="cyan"/>
+        </w:rPr>
+        <w:t>Roi</w:t>
+      </w:r>
+    </w:p>
+    <w:p>
+      <w:pPr>
+        <w:pStyle w:val="ListParagraph"/>
+        <w:numPr>
+          <w:ilvl w:val="0"/>
+          <w:numId w:val="2"/>
+        </w:numPr>
+      </w:pPr>
+      <w:r>
+        <w:t xml:space="preserve">More </w:t>
+      </w:r>
+      <w:proofErr w:type="spellStart"/>
+      <w:r>
+        <w:t>SmartTextBox</w:t>
+      </w:r>
+      <w:proofErr w:type="spellEnd"/>
+      <w:r>
+        <w:t xml:space="preserve"> functionalities: repeated words, punctuation marks</w:t>
+      </w:r>
+      <w:r>
+        <w:t xml:space="preserve">, </w:t>
+      </w:r>
+      <w:proofErr w:type="spellStart"/>
+      <w:r>
+        <w:t>etc</w:t>
+      </w:r>
+      <w:proofErr w:type="spellEnd"/>
       <w:r>
         <w:t xml:space="preserve"> - </w:t>
       </w:r>
       <w:r>
         <w:rPr>
+          <w:highlight w:val="green"/>
+        </w:rPr>
+        <w:t>Shay</w:t>
+      </w:r>
+    </w:p>
+    <w:p>
+      <w:pPr>
+        <w:pStyle w:val="ListParagraph"/>
+        <w:numPr>
+          <w:ilvl w:val="0"/>
+          <w:numId w:val="2"/>
+        </w:numPr>
+      </w:pPr>
+      <w:r>
+        <w:t xml:space="preserve">Ability to check answers and send </w:t>
+      </w:r>
+      <w:r>
+        <w:t>feedback</w:t>
+      </w:r>
+      <w:r>
+        <w:t xml:space="preserve"> back to the students</w:t>
+      </w:r>
+      <w:r>
+        <w:t xml:space="preserve"> -</w:t>
+      </w:r>
+      <w:r>
+        <w:rPr>
+          <w:highlight w:val="yellow"/>
+        </w:rPr>
+        <w:t>Magal</w:t>
+      </w:r>
+    </w:p>
+    <w:p>
+      <w:pPr>
+        <w:pStyle w:val="ListParagraph"/>
+        <w:numPr>
+          <w:ilvl w:val="0"/>
+          <w:numId w:val="2"/>
+        </w:numPr>
+      </w:pPr>
+      <w:r>
+        <w:t>Traceability over tests</w:t>
+      </w:r>
+      <w:r>
+        <w:t xml:space="preserve"> - </w:t>
+      </w:r>
+      <w:r>
+        <w:rPr>
+          <w:highlight w:val="magenta"/>
+        </w:rPr>
+        <w:t>Everybody</w:t>
+      </w:r>
+    </w:p>
+    <w:p>
+      <w:pPr>
+        <w:pStyle w:val="ListParagraph"/>
+        <w:numPr>
+          <w:ilvl w:val="0"/>
+          <w:numId w:val="2"/>
+        </w:numPr>
+      </w:pPr>
+      <w:r>
+        <w:t>Update functional requirements</w:t>
+      </w:r>
+      <w:r>
+        <w:t xml:space="preserve"> </w:t>
+      </w:r>
+      <w:r>
+        <w:t xml:space="preserve">- </w:t>
+      </w:r>
+      <w:r>
+        <w:rPr>
+          <w:highlight w:val="magenta"/>
+        </w:rPr>
+        <w:t>Everybody</w:t>
+      </w:r>
+    </w:p>
+    <w:p>
+      <w:pPr>
+        <w:pStyle w:val="ListParagraph"/>
+        <w:numPr>
+          <w:ilvl w:val="0"/>
+          <w:numId w:val="2"/>
+        </w:numPr>
+      </w:pPr>
+      <w:r>
+        <w:t>Improve UI</w:t>
+      </w:r>
+      <w:r>
+        <w:t xml:space="preserve"> </w:t>
+      </w:r>
+      <w:r>
+        <w:t>–</w:t>
+      </w:r>
+      <w:r>
+        <w:t xml:space="preserve"> </w:t>
+      </w:r>
+      <w:r>
+        <w:rPr>
+          <w:highlight w:val="magenta"/>
+        </w:rPr>
+        <w:t>Everybody</w:t>
+      </w:r>
+    </w:p>
+    <w:p>
+      <w:pPr>
+        <w:pStyle w:val="ListParagraph"/>
+        <w:numPr>
+          <w:ilvl w:val="0"/>
+          <w:numId w:val="2"/>
+        </w:numPr>
+      </w:pPr>
+      <w:r>
+        <w:t xml:space="preserve">Ability to connect Teachers and Students to a </w:t>
+      </w:r>
+      <w:proofErr w:type="spellStart"/>
+      <w:r>
+        <w:t>SchoolClass</w:t>
+      </w:r>
+      <w:proofErr w:type="spellEnd"/>
+      <w:r>
+        <w:t xml:space="preserve"> </w:t>
+      </w:r>
+      <w:r>
+        <w:t>–</w:t>
+      </w:r>
+      <w:r>
+        <w:t xml:space="preserve"> </w:t>
+      </w:r>
+      <w:r>
+        <w:rPr>
           <w:highlight w:val="cyan"/>
         </w:rPr>
         <w:t>Roi</w:t>
@@ -82,56 +247,112 @@
         </w:numPr>
       </w:pPr>
       <w:r>
-        <w:t xml:space="preserve">More </w:t>
-      </w:r>
+        <w:t xml:space="preserve">Ability to add words definitions </w:t>
+      </w:r>
+      <w:r>
+        <w:t>–</w:t>
+      </w:r>
+      <w:r>
+        <w:t xml:space="preserve"> </w:t>
+      </w:r>
+      <w:r>
+        <w:rPr>
+          <w:highlight w:val="yellow"/>
+        </w:rPr>
+        <w:t>Magal</w:t>
+      </w:r>
+    </w:p>
+    <w:p>
+      <w:pPr>
+        <w:pStyle w:val="ListParagraph"/>
+        <w:numPr>
+          <w:ilvl w:val="0"/>
+          <w:numId w:val="2"/>
+        </w:numPr>
+      </w:pPr>
+      <w:r>
+        <w:t xml:space="preserve">Poster for Project’s Day - </w:t>
+      </w:r>
+      <w:r>
+        <w:rPr>
+          <w:highlight w:val="yellow"/>
+        </w:rPr>
+        <w:t>Magal</w:t>
+      </w:r>
+    </w:p>
+    <w:p>
+      <w:r>
+        <w:t>More tasks:</w:t>
+      </w:r>
+    </w:p>
+    <w:p>
+      <w:pPr>
+        <w:pStyle w:val="ListParagraph"/>
+        <w:numPr>
+          <w:ilvl w:val="0"/>
+          <w:numId w:val="2"/>
+        </w:numPr>
+      </w:pPr>
+      <w:r>
+        <w:t>Update version in server</w:t>
+      </w:r>
+      <w:r>
+        <w:t xml:space="preserve"> - </w:t>
+      </w:r>
+      <w:r>
+        <w:rPr>
+          <w:highlight w:val="cyan"/>
+        </w:rPr>
+        <w:t>Roi</w:t>
+      </w:r>
+    </w:p>
+    <w:p>
+      <w:pPr>
+        <w:pStyle w:val="ListParagraph"/>
+        <w:numPr>
+          <w:ilvl w:val="0"/>
+          <w:numId w:val="2"/>
+        </w:numPr>
+      </w:pPr>
       <w:proofErr w:type="spellStart"/>
       <w:r>
-        <w:t>SmartTextBox</w:t>
+        <w:t>FileManager</w:t>
       </w:r>
       <w:proofErr w:type="spellEnd"/>
       <w:r>
-        <w:t xml:space="preserve"> functionalities: repeated words, punctuation marks</w:t>
-      </w:r>
-      <w:r>
-        <w:t xml:space="preserve">, </w:t>
+        <w:t xml:space="preserve"> tests</w:t>
+      </w:r>
+      <w:r>
+        <w:t xml:space="preserve"> </w:t>
+      </w:r>
+      <w:r>
+        <w:t xml:space="preserve">- </w:t>
       </w:r>
       <w:proofErr w:type="spellStart"/>
       <w:r>
-        <w:t>etc</w:t>
+        <w:rPr>
+          <w:highlight w:val="yellow"/>
+        </w:rPr>
+        <w:t>Magal</w:t>
       </w:r>
       <w:proofErr w:type="spellEnd"/>
+    </w:p>
+    <w:p>
+      <w:pPr>
+        <w:pStyle w:val="ListParagraph"/>
+        <w:numPr>
+          <w:ilvl w:val="0"/>
+          <w:numId w:val="2"/>
+        </w:numPr>
+      </w:pPr>
+      <w:r>
+        <w:t>Meeting with Talia</w:t>
+      </w:r>
       <w:r>
         <w:t xml:space="preserve"> - </w:t>
       </w:r>
       <w:r>
         <w:rPr>
-          <w:highlight w:val="green"/>
-        </w:rPr>
-        <w:t>Shay</w:t>
-      </w:r>
-    </w:p>
-    <w:p>
-      <w:pPr>
-        <w:pStyle w:val="ListParagraph"/>
-        <w:numPr>
-          <w:ilvl w:val="0"/>
-          <w:numId w:val="2"/>
-        </w:numPr>
-      </w:pPr>
-      <w:r>
-        <w:t xml:space="preserve">Ability to check answers and send </w:t>
-      </w:r>
-      <w:r>
-        <w:t>feedback</w:t>
-      </w:r>
-      <w:r>
-        <w:t xml:space="preserve"> back to the students</w:t>
-      </w:r>
-      <w:r>
-        <w:t xml:space="preserve"> -</w:t>
-      </w:r>
-      <w:r>
-        <w:rPr>
           <w:highlight w:val="yellow"/>
         </w:rPr>
         <w:t>Magal</w:t>
@@ -146,57 +367,44 @@
         </w:numPr>
       </w:pPr>
       <w:r>
-        <w:t>Traceability over tests</w:t>
-      </w:r>
-      <w:r>
-        <w:t xml:space="preserve"> - </w:t>
-      </w:r>
-      <w:r>
-        <w:rPr>
-          <w:highlight w:val="magenta"/>
-        </w:rPr>
-        <w:t>Everybody</w:t>
-      </w:r>
-    </w:p>
-    <w:p>
-      <w:pPr>
-        <w:pStyle w:val="ListParagraph"/>
-        <w:numPr>
-          <w:ilvl w:val="0"/>
-          <w:numId w:val="2"/>
-        </w:numPr>
-      </w:pPr>
-      <w:r>
-        <w:t>Update functional requirements</w:t>
+        <w:t xml:space="preserve">Ability to add game </w:t>
+      </w:r>
+      <w:proofErr w:type="spellStart"/>
+      <w:r>
+        <w:t>url</w:t>
+      </w:r>
+      <w:proofErr w:type="spellEnd"/>
+      <w:r>
+        <w:t xml:space="preserve"> for a text</w:t>
       </w:r>
       <w:r>
         <w:t xml:space="preserve"> </w:t>
       </w:r>
       <w:r>
-        <w:t xml:space="preserve">- </w:t>
-      </w:r>
-      <w:r>
-        <w:rPr>
-          <w:highlight w:val="magenta"/>
-        </w:rPr>
-        <w:t>Everybody</w:t>
-      </w:r>
-    </w:p>
-    <w:p>
-      <w:pPr>
-        <w:pStyle w:val="ListParagraph"/>
-        <w:numPr>
-          <w:ilvl w:val="0"/>
-          <w:numId w:val="2"/>
-        </w:numPr>
-      </w:pPr>
-      <w:r>
-        <w:t>Improve UI</w:t>
+        <w:t>–</w:t>
       </w:r>
       <w:r>
         <w:t xml:space="preserve"> </w:t>
       </w:r>
       <w:r>
+        <w:rPr>
+          <w:highlight w:val="yellow"/>
+        </w:rPr>
+        <w:t>Magal</w:t>
+      </w:r>
+    </w:p>
+    <w:p>
+      <w:pPr>
+        <w:pStyle w:val="ListParagraph"/>
+        <w:numPr>
+          <w:ilvl w:val="0"/>
+          <w:numId w:val="2"/>
+        </w:numPr>
+      </w:pPr>
+      <w:r>
+        <w:t xml:space="preserve">Add ‘Games’ collection in Text model </w:t>
+      </w:r>
+      <w:r>
         <w:t>–</w:t>
       </w:r>
       <w:r>
@@ -204,31 +412,53 @@
       </w:r>
       <w:r>
         <w:rPr>
-          <w:highlight w:val="magenta"/>
-        </w:rPr>
-        <w:t>Everybody</w:t>
-      </w:r>
-    </w:p>
-    <w:p>
-      <w:pPr>
-        <w:pStyle w:val="ListParagraph"/>
-        <w:numPr>
-          <w:ilvl w:val="0"/>
-          <w:numId w:val="2"/>
-        </w:numPr>
-      </w:pPr>
-      <w:r>
-        <w:t xml:space="preserve">Ability to connect Teachers and Students to a </w:t>
-      </w:r>
-      <w:proofErr w:type="spellStart"/>
-      <w:r>
-        <w:t>SchoolClass</w:t>
-      </w:r>
-      <w:proofErr w:type="spellEnd"/>
+          <w:highlight w:val="cyan"/>
+        </w:rPr>
+        <w:t>Roi</w:t>
+      </w:r>
+    </w:p>
+    <w:p/>
+    <w:p>
+      <w:r>
+        <w:t>Done:</w:t>
+      </w:r>
+    </w:p>
+    <w:p>
+      <w:pPr>
+        <w:pStyle w:val="ListParagraph"/>
+        <w:numPr>
+          <w:ilvl w:val="0"/>
+          <w:numId w:val="2"/>
+        </w:numPr>
+      </w:pPr>
+      <w:r>
+        <w:t xml:space="preserve">Add ‘Feedback’ field in Answer model </w:t>
+      </w:r>
+      <w:r>
+        <w:t>–</w:t>
+      </w:r>
       <w:r>
         <w:t xml:space="preserve"> </w:t>
       </w:r>
       <w:r>
+        <w:rPr>
+          <w:highlight w:val="cyan"/>
+        </w:rPr>
+        <w:t>Roi</w:t>
+      </w:r>
+    </w:p>
+    <w:p>
+      <w:pPr>
+        <w:pStyle w:val="ListParagraph"/>
+        <w:numPr>
+          <w:ilvl w:val="0"/>
+          <w:numId w:val="2"/>
+        </w:numPr>
+      </w:pPr>
+      <w:r>
+        <w:t xml:space="preserve">Add model for words definitions </w:t>
+      </w:r>
+      <w:r>
         <w:t>–</w:t>
       </w:r>
       <w:r>
@@ -250,57 +480,13 @@
         </w:numPr>
       </w:pPr>
       <w:r>
-        <w:t xml:space="preserve">Ability to add words definitions </w:t>
-      </w:r>
-      <w:r>
-        <w:t>–</w:t>
-      </w:r>
-      <w:r>
-        <w:t xml:space="preserve"> </w:t>
-      </w:r>
-      <w:r>
-        <w:rPr>
-          <w:highlight w:val="yellow"/>
-        </w:rPr>
-        <w:t>Magal</w:t>
-      </w:r>
-    </w:p>
-    <w:p>
-      <w:pPr>
-        <w:pStyle w:val="ListParagraph"/>
-        <w:numPr>
-          <w:ilvl w:val="0"/>
-          <w:numId w:val="2"/>
-        </w:numPr>
-      </w:pPr>
-      <w:r>
-        <w:t xml:space="preserve">Poster for Project’s Day - </w:t>
-      </w:r>
-      <w:r>
-        <w:rPr>
-          <w:highlight w:val="yellow"/>
-        </w:rPr>
-        <w:t>Magal</w:t>
+        <w:t xml:space="preserve">Update </w:t>
+      </w:r>
+      <w:r>
+        <w:t>class diagram</w:t>
       </w:r>
       <w:bookmarkStart w:id="0" w:name="_GoBack"/>
       <w:bookmarkEnd w:id="0"/>
-    </w:p>
-    <w:p>
-      <w:r>
-        <w:t>More tasks:</w:t>
-      </w:r>
-    </w:p>
-    <w:p>
-      <w:pPr>
-        <w:pStyle w:val="ListParagraph"/>
-        <w:numPr>
-          <w:ilvl w:val="0"/>
-          <w:numId w:val="2"/>
-        </w:numPr>
-      </w:pPr>
-      <w:r>
-        <w:t>Update version in server</w:t>
-      </w:r>
       <w:r>
         <w:t xml:space="preserve"> - </w:t>
       </w:r>
@@ -319,152 +505,8 @@
           <w:numId w:val="2"/>
         </w:numPr>
       </w:pPr>
-      <w:r>
-        <w:t>Update diagrams</w:t>
-      </w:r>
-      <w:r>
-        <w:t xml:space="preserve"> - </w:t>
-      </w:r>
-      <w:r>
-        <w:rPr>
-          <w:highlight w:val="cyan"/>
-        </w:rPr>
-        <w:t>Roi</w:t>
-      </w:r>
-    </w:p>
-    <w:p>
-      <w:pPr>
-        <w:pStyle w:val="ListParagraph"/>
-        <w:numPr>
-          <w:ilvl w:val="0"/>
-          <w:numId w:val="2"/>
-        </w:numPr>
-      </w:pPr>
-      <w:proofErr w:type="spellStart"/>
-      <w:r>
-        <w:t>FileManager</w:t>
-      </w:r>
-      <w:proofErr w:type="spellEnd"/>
-      <w:r>
-        <w:t xml:space="preserve"> tests</w:t>
-      </w:r>
-      <w:r>
-        <w:t xml:space="preserve"> </w:t>
-      </w:r>
-      <w:r>
-        <w:t xml:space="preserve">- </w:t>
-      </w:r>
-      <w:r>
-        <w:rPr>
-          <w:highlight w:val="yellow"/>
-        </w:rPr>
-        <w:t>Magal</w:t>
-      </w:r>
-    </w:p>
-    <w:p>
-      <w:pPr>
-        <w:pStyle w:val="ListParagraph"/>
-        <w:numPr>
-          <w:ilvl w:val="0"/>
-          <w:numId w:val="2"/>
-        </w:numPr>
-      </w:pPr>
-      <w:r>
-        <w:t>Meeting with Talia</w:t>
-      </w:r>
-      <w:r>
-        <w:t xml:space="preserve"> - </w:t>
-      </w:r>
-      <w:r>
-        <w:rPr>
-          <w:highlight w:val="yellow"/>
-        </w:rPr>
-        <w:t>Magal</w:t>
-      </w:r>
-    </w:p>
-    <w:p>
-      <w:pPr>
-        <w:pStyle w:val="ListParagraph"/>
-        <w:numPr>
-          <w:ilvl w:val="0"/>
-          <w:numId w:val="2"/>
-        </w:numPr>
-      </w:pPr>
-      <w:r>
-        <w:t xml:space="preserve">Ability to add game </w:t>
-      </w:r>
-      <w:proofErr w:type="spellStart"/>
-      <w:r>
-        <w:t>url</w:t>
-      </w:r>
-      <w:proofErr w:type="spellEnd"/>
-      <w:r>
-        <w:t xml:space="preserve"> for a text</w:t>
-      </w:r>
-      <w:r>
-        <w:t xml:space="preserve"> </w:t>
-      </w:r>
-      <w:r>
-        <w:t>–</w:t>
-      </w:r>
-      <w:r>
-        <w:t xml:space="preserve"> </w:t>
-      </w:r>
-      <w:r>
-        <w:rPr>
-          <w:highlight w:val="yellow"/>
-        </w:rPr>
-        <w:t>Magal</w:t>
-      </w:r>
-    </w:p>
-    <w:p>
-      <w:pPr>
-        <w:pStyle w:val="ListParagraph"/>
-        <w:numPr>
-          <w:ilvl w:val="0"/>
-          <w:numId w:val="2"/>
-        </w:numPr>
-      </w:pPr>
-      <w:r>
-        <w:t xml:space="preserve">Add ‘Games’ collection in Text model </w:t>
-      </w:r>
-      <w:r>
-        <w:t>–</w:t>
-      </w:r>
-      <w:r>
-        <w:t xml:space="preserve"> </w:t>
-      </w:r>
-      <w:r>
-        <w:rPr>
-          <w:highlight w:val="cyan"/>
-        </w:rPr>
-        <w:t>Roi</w:t>
-      </w:r>
     </w:p>
     <w:p/>
-    <w:p>
-      <w:r>
-        <w:t>Done:</w:t>
-      </w:r>
-    </w:p>
-    <w:p>
-      <w:pPr>
-        <w:pStyle w:val="ListParagraph"/>
-        <w:numPr>
-          <w:ilvl w:val="0"/>
-          <w:numId w:val="2"/>
-        </w:numPr>
-      </w:pPr>
-      <w:r>
-        <w:t xml:space="preserve">Add ‘Feedback’ field in Answer model - </w:t>
-      </w:r>
-      <w:r>
-        <w:rPr>
-          <w:highlight w:val="cyan"/>
-        </w:rPr>
-        <w:t>Roi</w:t>
-      </w:r>
-    </w:p>
     <w:p/>
     <w:sectPr>
       <w:pgSz w:w="12240" w:h="15840"/>
@@ -477,7 +519,7 @@
 </file>
 
 <file path=word/numbering.xml><?xml version="1.0" encoding="utf-8"?>
-<w:numbering xmlns:wpc="http://schemas.microsoft.com/office/word/2010/wordprocessingCanvas" xmlns:cx="http://schemas.microsoft.com/office/drawing/2014/chartex" xmlns:cx1="http://schemas.microsoft.com/office/drawing/2015/9/8/chartex" xmlns:cx2="http://schemas.microsoft.com/office/drawing/2015/10/21/chartex" xmlns:cx3="http://schemas.microsoft.com/office/drawing/2016/5/9/chartex" xmlns:cx4="http://schemas.microsoft.com/office/drawing/2016/5/10/chartex" xmlns:cx5="http://schemas.microsoft.com/office/drawing/2016/5/11/chartex" xmlns:mc="http://schemas.openxmlformats.org/markup-compatibility/2006" xmlns:o="urn:schemas-microsoft-com:office:office" xmlns:r="http://schemas.openxmlformats.org/officeDocument/2006/relationships" xmlns:m="http://schemas.openxmlformats.org/officeDocument/2006/math" xmlns:v="urn:schemas-microsoft-com:vml" xmlns:wp14="http://schemas.microsoft.com/office/word/2010/wordprocessingDrawing" xmlns:wp="http://schemas.openxmlformats.org/drawingml/2006/wordprocessingDrawing" xmlns:w10="urn:schemas-microsoft-com:office:word" xmlns:w="http://schemas.openxmlformats.org/wordprocessingml/2006/main" xmlns:w14="http://schemas.microsoft.com/office/word/2010/wordml" xmlns:w15="http://schemas.microsoft.com/office/word/2012/wordml" xmlns:w16se="http://schemas.microsoft.com/office/word/2015/wordml/symex" xmlns:wpg="http://schemas.microsoft.com/office/word/2010/wordprocessingGroup" xmlns:wpi="http://schemas.microsoft.com/office/word/2010/wordprocessingInk" xmlns:wne="http://schemas.microsoft.com/office/word/2006/wordml" xmlns:wps="http://schemas.microsoft.com/office/word/2010/wordprocessingShape" mc:Ignorable="w14 w15 w16se wp14">
+<w:numbering xmlns:wpc="http://schemas.microsoft.com/office/word/2010/wordprocessingCanvas" xmlns:cx="http://schemas.microsoft.com/office/drawing/2014/chartex" xmlns:cx1="http://schemas.microsoft.com/office/drawing/2015/9/8/chartex" xmlns:cx2="http://schemas.microsoft.com/office/drawing/2015/10/21/chartex" xmlns:cx3="http://schemas.microsoft.com/office/drawing/2016/5/9/chartex" xmlns:cx4="http://schemas.microsoft.com/office/drawing/2016/5/10/chartex" xmlns:cx5="http://schemas.microsoft.com/office/drawing/2016/5/11/chartex" xmlns:cx6="http://schemas.microsoft.com/office/drawing/2016/5/12/chartex" xmlns:cx7="http://schemas.microsoft.com/office/drawing/2016/5/13/chartex" xmlns:cx8="http://schemas.microsoft.com/office/drawing/2016/5/14/chartex" xmlns:mc="http://schemas.openxmlformats.org/markup-compatibility/2006" xmlns:o="urn:schemas-microsoft-com:office:office" xmlns:r="http://schemas.openxmlformats.org/officeDocument/2006/relationships" xmlns:m="http://schemas.openxmlformats.org/officeDocument/2006/math" xmlns:v="urn:schemas-microsoft-com:vml" xmlns:wp14="http://schemas.microsoft.com/office/word/2010/wordprocessingDrawing" xmlns:wp="http://schemas.openxmlformats.org/drawingml/2006/wordprocessingDrawing" xmlns:w10="urn:schemas-microsoft-com:office:word" xmlns:w="http://schemas.openxmlformats.org/wordprocessingml/2006/main" xmlns:w14="http://schemas.microsoft.com/office/word/2010/wordml" xmlns:w15="http://schemas.microsoft.com/office/word/2012/wordml" xmlns:w16se="http://schemas.microsoft.com/office/word/2015/wordml/symex" xmlns:wpg="http://schemas.microsoft.com/office/word/2010/wordprocessingGroup" xmlns:wpi="http://schemas.microsoft.com/office/word/2010/wordprocessingInk" xmlns:wne="http://schemas.microsoft.com/office/word/2006/wordml" xmlns:wps="http://schemas.microsoft.com/office/word/2010/wordprocessingShape" mc:Ignorable="w14 w15 w16se wp14">
   <w:abstractNum w:abstractNumId="0" w15:restartNumberingAfterBreak="0">
     <w:nsid w:val="1B53688F"/>
     <w:multiLevelType w:val="hybridMultilevel"/>

</xml_diff>

<commit_message>
Team Meeting - Tasks update
</commit_message>
<xml_diff>
--- a/Tasks for last iteration.docx
+++ b/Tasks for last iteration.docx
@@ -19,13 +19,56 @@
         </w:numPr>
       </w:pPr>
       <w:r>
-        <w:t>Homework uploading + notifications</w:t>
-      </w:r>
+        <w:t xml:space="preserve">More </w:t>
+      </w:r>
+      <w:proofErr w:type="spellStart"/>
+      <w:r>
+        <w:t>SmartTextBox</w:t>
+      </w:r>
+      <w:proofErr w:type="spellEnd"/>
+      <w:r>
+        <w:t xml:space="preserve"> functionalities: repeated words, punctuation marks</w:t>
+      </w:r>
+      <w:r>
+        <w:t xml:space="preserve">, </w:t>
+      </w:r>
+      <w:proofErr w:type="spellStart"/>
+      <w:r>
+        <w:t>etc</w:t>
+      </w:r>
+      <w:proofErr w:type="spellEnd"/>
       <w:r>
         <w:t xml:space="preserve"> - </w:t>
       </w:r>
       <w:r>
         <w:rPr>
+          <w:highlight w:val="green"/>
+        </w:rPr>
+        <w:t>Shay</w:t>
+      </w:r>
+    </w:p>
+    <w:p>
+      <w:pPr>
+        <w:pStyle w:val="ListParagraph"/>
+        <w:numPr>
+          <w:ilvl w:val="0"/>
+          <w:numId w:val="2"/>
+        </w:numPr>
+      </w:pPr>
+      <w:r>
+        <w:t xml:space="preserve">Ability to check answers and send </w:t>
+      </w:r>
+      <w:r>
+        <w:t>feedback</w:t>
+      </w:r>
+      <w:r>
+        <w:t xml:space="preserve"> back to the students</w:t>
+      </w:r>
+      <w:r>
+        <w:t xml:space="preserve"> -</w:t>
+      </w:r>
+      <w:r>
+        <w:rPr>
           <w:highlight w:val="yellow"/>
         </w:rPr>
         <w:t>Magal</w:t>
@@ -40,13 +83,167 @@
         </w:numPr>
       </w:pPr>
       <w:r>
-        <w:t>Notify students for homework which haven’t submitted</w:t>
+        <w:t>Traceability over tests</w:t>
       </w:r>
       <w:r>
         <w:t xml:space="preserve"> - </w:t>
       </w:r>
       <w:r>
         <w:rPr>
+          <w:highlight w:val="magenta"/>
+        </w:rPr>
+        <w:t>Everybody</w:t>
+      </w:r>
+    </w:p>
+    <w:p>
+      <w:pPr>
+        <w:pStyle w:val="ListParagraph"/>
+        <w:numPr>
+          <w:ilvl w:val="0"/>
+          <w:numId w:val="2"/>
+        </w:numPr>
+      </w:pPr>
+      <w:r>
+        <w:t>Update functional requirements</w:t>
+      </w:r>
+      <w:r>
+        <w:t xml:space="preserve"> </w:t>
+      </w:r>
+      <w:r>
+        <w:t xml:space="preserve">- </w:t>
+      </w:r>
+      <w:r>
+        <w:rPr>
+          <w:highlight w:val="magenta"/>
+        </w:rPr>
+        <w:t>Everybody</w:t>
+      </w:r>
+    </w:p>
+    <w:p>
+      <w:pPr>
+        <w:pStyle w:val="ListParagraph"/>
+        <w:numPr>
+          <w:ilvl w:val="0"/>
+          <w:numId w:val="2"/>
+        </w:numPr>
+      </w:pPr>
+      <w:r>
+        <w:t>Improve UI</w:t>
+      </w:r>
+      <w:r>
+        <w:t xml:space="preserve"> </w:t>
+      </w:r>
+      <w:r>
+        <w:t>–</w:t>
+      </w:r>
+      <w:r>
+        <w:t xml:space="preserve"> </w:t>
+      </w:r>
+      <w:r>
+        <w:rPr>
+          <w:highlight w:val="magenta"/>
+        </w:rPr>
+        <w:t>Everybody</w:t>
+      </w:r>
+    </w:p>
+    <w:p>
+      <w:pPr>
+        <w:pStyle w:val="ListParagraph"/>
+        <w:numPr>
+          <w:ilvl w:val="0"/>
+          <w:numId w:val="2"/>
+        </w:numPr>
+      </w:pPr>
+      <w:r>
+        <w:t xml:space="preserve">Ability to connect Teachers and Students to a </w:t>
+      </w:r>
+      <w:proofErr w:type="spellStart"/>
+      <w:r>
+        <w:t>SchoolClass</w:t>
+      </w:r>
+      <w:proofErr w:type="spellEnd"/>
+      <w:r>
+        <w:t xml:space="preserve"> </w:t>
+      </w:r>
+      <w:r>
+        <w:t>–</w:t>
+      </w:r>
+      <w:r>
+        <w:t xml:space="preserve"> </w:t>
+      </w:r>
+      <w:r>
+        <w:rPr>
+          <w:highlight w:val="cyan"/>
+        </w:rPr>
+        <w:t>Roi</w:t>
+      </w:r>
+    </w:p>
+    <w:p>
+      <w:pPr>
+        <w:pStyle w:val="ListParagraph"/>
+        <w:numPr>
+          <w:ilvl w:val="0"/>
+          <w:numId w:val="2"/>
+        </w:numPr>
+      </w:pPr>
+      <w:proofErr w:type="spellStart"/>
+      <w:r>
+        <w:t>WordsDefinitions</w:t>
+      </w:r>
+      <w:proofErr w:type="spellEnd"/>
+      <w:r>
+        <w:t xml:space="preserve"> Service - </w:t>
+      </w:r>
+      <w:r>
+        <w:rPr>
+          <w:highlight w:val="cyan"/>
+        </w:rPr>
+        <w:t>Roi</w:t>
+      </w:r>
+    </w:p>
+    <w:p>
+      <w:pPr>
+        <w:pStyle w:val="ListParagraph"/>
+        <w:numPr>
+          <w:ilvl w:val="0"/>
+          <w:numId w:val="2"/>
+        </w:numPr>
+      </w:pPr>
+      <w:r>
+        <w:t xml:space="preserve">Ability to add words definitions </w:t>
+      </w:r>
+      <w:r>
+        <w:t>–</w:t>
+      </w:r>
+      <w:r>
+        <w:t xml:space="preserve"> </w:t>
+      </w:r>
+      <w:r>
+        <w:rPr>
+          <w:highlight w:val="yellow"/>
+        </w:rPr>
+        <w:t>Magal</w:t>
+      </w:r>
+    </w:p>
+    <w:p>
+      <w:pPr>
+        <w:pStyle w:val="ListParagraph"/>
+        <w:numPr>
+          <w:ilvl w:val="0"/>
+          <w:numId w:val="2"/>
+        </w:numPr>
+      </w:pPr>
+      <w:r>
+        <w:t xml:space="preserve">Ability to watch the teacher’s feedback </w:t>
+      </w:r>
+      <w:r>
+        <w:t>–</w:t>
+      </w:r>
+      <w:r>
+        <w:t xml:space="preserve"> </w:t>
+      </w:r>
+      <w:r>
+        <w:rPr>
           <w:highlight w:val="green"/>
         </w:rPr>
         <w:t>Shay</w:t>
@@ -61,61 +258,7 @@
         </w:numPr>
       </w:pPr>
       <w:r>
-        <w:t>Add model for words definitions</w:t>
-      </w:r>
-      <w:r>
-        <w:t xml:space="preserve"> - </w:t>
-      </w:r>
-      <w:r>
-        <w:rPr>
-          <w:highlight w:val="cyan"/>
-        </w:rPr>
-        <w:t>Roi</w:t>
-      </w:r>
-    </w:p>
-    <w:p>
-      <w:pPr>
-        <w:pStyle w:val="ListParagraph"/>
-        <w:numPr>
-          <w:ilvl w:val="0"/>
-          <w:numId w:val="2"/>
-        </w:numPr>
-      </w:pPr>
-      <w:r>
-        <w:t>More SmartTextBox functionalities: repeated words, punctuation marks</w:t>
-      </w:r>
-      <w:r>
-        <w:t>, etc</w:t>
-      </w:r>
-      <w:r>
-        <w:t xml:space="preserve"> - </w:t>
-      </w:r>
-      <w:r>
-        <w:rPr>
-          <w:highlight w:val="green"/>
-        </w:rPr>
-        <w:t>Shay</w:t>
-      </w:r>
-    </w:p>
-    <w:p>
-      <w:pPr>
-        <w:pStyle w:val="ListParagraph"/>
-        <w:numPr>
-          <w:ilvl w:val="0"/>
-          <w:numId w:val="2"/>
-        </w:numPr>
-      </w:pPr>
-      <w:r>
-        <w:t xml:space="preserve">Ability to check answers and send </w:t>
-      </w:r>
-      <w:r>
-        <w:t>feedback</w:t>
-      </w:r>
-      <w:r>
-        <w:t xml:space="preserve"> back to the students</w:t>
-      </w:r>
-      <w:r>
-        <w:t xml:space="preserve"> -</w:t>
+        <w:t xml:space="preserve">Notify Teachers for pending Answers - </w:t>
       </w:r>
       <w:r>
         <w:rPr>
@@ -125,203 +268,227 @@
       </w:r>
     </w:p>
     <w:p>
-      <w:pPr>
-        <w:pStyle w:val="ListParagraph"/>
-        <w:numPr>
-          <w:ilvl w:val="0"/>
-          <w:numId w:val="2"/>
-        </w:numPr>
-      </w:pPr>
-      <w:r>
-        <w:t>Traceability over tests</w:t>
-      </w:r>
-      <w:r>
-        <w:t xml:space="preserve"> - </w:t>
-      </w:r>
-      <w:r>
-        <w:rPr>
-          <w:highlight w:val="magenta"/>
-        </w:rPr>
-        <w:t>Everybody</w:t>
-      </w:r>
-    </w:p>
-    <w:p>
-      <w:pPr>
-        <w:pStyle w:val="ListParagraph"/>
-        <w:numPr>
-          <w:ilvl w:val="0"/>
-          <w:numId w:val="2"/>
-        </w:numPr>
-      </w:pPr>
-      <w:r>
-        <w:t>Update functional requirements</w:t>
-      </w:r>
-      <w:r>
-        <w:t xml:space="preserve"> </w:t>
-      </w:r>
-      <w:r>
-        <w:t xml:space="preserve">- </w:t>
-      </w:r>
-      <w:r>
-        <w:rPr>
-          <w:highlight w:val="magenta"/>
-        </w:rPr>
-        <w:t>Everybody</w:t>
-      </w:r>
-    </w:p>
-    <w:p>
-      <w:pPr>
-        <w:pStyle w:val="ListParagraph"/>
-        <w:numPr>
-          <w:ilvl w:val="0"/>
-          <w:numId w:val="2"/>
-        </w:numPr>
-      </w:pPr>
-      <w:r>
-        <w:t>Improve UI</w:t>
-      </w:r>
-      <w:r>
-        <w:t xml:space="preserve"> </w:t>
-      </w:r>
-      <w:r>
-        <w:t>–</w:t>
-      </w:r>
-      <w:r>
-        <w:t xml:space="preserve"> </w:t>
-      </w:r>
-      <w:r>
-        <w:rPr>
-          <w:highlight w:val="magenta"/>
-        </w:rPr>
-        <w:t>Everybody</w:t>
-      </w:r>
-    </w:p>
-    <w:p>
-      <w:pPr>
-        <w:pStyle w:val="ListParagraph"/>
-        <w:numPr>
-          <w:ilvl w:val="0"/>
-          <w:numId w:val="2"/>
-        </w:numPr>
-      </w:pPr>
-      <w:r>
-        <w:t xml:space="preserve">Ability to connect Teachers and Students to a SchoolClass </w:t>
-      </w:r>
-      <w:r>
-        <w:t>–</w:t>
-      </w:r>
-      <w:r>
-        <w:t xml:space="preserve"> </w:t>
-      </w:r>
-      <w:r>
-        <w:rPr>
-          <w:highlight w:val="cyan"/>
-        </w:rPr>
-        <w:t>Roi</w:t>
-      </w:r>
-    </w:p>
-    <w:p>
-      <w:pPr>
-        <w:pStyle w:val="ListParagraph"/>
-        <w:numPr>
-          <w:ilvl w:val="0"/>
-          <w:numId w:val="2"/>
-        </w:numPr>
-      </w:pPr>
-      <w:r>
-        <w:t xml:space="preserve">Ability to add words definitions </w:t>
-      </w:r>
-      <w:r>
-        <w:t>–</w:t>
-      </w:r>
-      <w:r>
-        <w:t xml:space="preserve"> </w:t>
-      </w:r>
-      <w:r>
-        <w:rPr>
-          <w:highlight w:val="yellow"/>
-        </w:rPr>
-        <w:t>Magal</w:t>
-      </w:r>
-    </w:p>
-    <w:p>
-      <w:pPr>
-        <w:pStyle w:val="ListParagraph"/>
-        <w:numPr>
-          <w:ilvl w:val="0"/>
-          <w:numId w:val="2"/>
-        </w:numPr>
-      </w:pPr>
+      <w:r>
+        <w:t>More tasks:</w:t>
+      </w:r>
       <w:r>
         <w:rPr>
           <w:noProof/>
           <w:lang w:bidi="he-IL"/>
         </w:rPr>
-        <mc:AlternateContent>
-          <mc:Choice Requires="wps">
-            <w:drawing>
-              <wp:anchor distT="0" distB="0" distL="114300" distR="114300" simplePos="0" relativeHeight="251659264" behindDoc="0" locked="0" layoutInCell="1" allowOverlap="1">
-                <wp:simplePos x="0" y="0"/>
-                <wp:positionH relativeFrom="column">
-                  <wp:posOffset>152399</wp:posOffset>
-                </wp:positionH>
-                <wp:positionV relativeFrom="paragraph">
-                  <wp:posOffset>83820</wp:posOffset>
-                </wp:positionV>
-                <wp:extent cx="2314575" cy="9525"/>
-                <wp:effectExtent l="0" t="0" r="28575" b="28575"/>
-                <wp:wrapNone/>
-                <wp:docPr id="1" name="Straight Connector 1"/>
-                <wp:cNvGraphicFramePr/>
-                <a:graphic xmlns:a="http://schemas.openxmlformats.org/drawingml/2006/main">
-                  <a:graphicData uri="http://schemas.microsoft.com/office/word/2010/wordprocessingShape">
-                    <wps:wsp>
-                      <wps:cNvCnPr/>
-                      <wps:spPr>
-                        <a:xfrm flipH="1" flipV="1">
-                          <a:off x="0" y="0"/>
-                          <a:ext cx="2314575" cy="9525"/>
-                        </a:xfrm>
-                        <a:prstGeom prst="line">
-                          <a:avLst/>
-                        </a:prstGeom>
-                      </wps:spPr>
-                      <wps:style>
-                        <a:lnRef idx="2">
-                          <a:schemeClr val="dk1"/>
-                        </a:lnRef>
-                        <a:fillRef idx="0">
-                          <a:schemeClr val="dk1"/>
-                        </a:fillRef>
-                        <a:effectRef idx="1">
-                          <a:schemeClr val="dk1"/>
-                        </a:effectRef>
-                        <a:fontRef idx="minor">
-                          <a:schemeClr val="tx1"/>
-                        </a:fontRef>
-                      </wps:style>
-                      <wps:bodyPr/>
-                    </wps:wsp>
-                  </a:graphicData>
-                </a:graphic>
-                <wp14:sizeRelH relativeFrom="margin">
-                  <wp14:pctWidth>0</wp14:pctWidth>
-                </wp14:sizeRelH>
-                <wp14:sizeRelV relativeFrom="margin">
-                  <wp14:pctHeight>0</wp14:pctHeight>
-                </wp14:sizeRelV>
-              </wp:anchor>
-            </w:drawing>
-          </mc:Choice>
-          <mc:Fallback>
-            <w:pict>
-              <v:line w14:anchorId="4FEF57B7" id="Straight Connector 1" o:spid="_x0000_s1026" style="position:absolute;flip:x y;z-index:251659264;visibility:visible;mso-wrap-style:square;mso-width-percent:0;mso-height-percent:0;mso-wrap-distance-left:9pt;mso-wrap-distance-top:0;mso-wrap-distance-right:9pt;mso-wrap-distance-bottom:0;mso-position-horizontal:absolute;mso-position-horizontal-relative:text;mso-position-vertical:absolute;mso-position-vertical-relative:text;mso-width-percent:0;mso-height-percent:0;mso-width-relative:margin;mso-height-relative:margin" from="12pt,6.6pt" to="194.25pt,7.35pt" o:gfxdata="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" strokecolor="black [3200]" strokeweight="1pt">
-                <v:stroke joinstyle="miter"/>
-              </v:line>
-            </w:pict>
-          </mc:Fallback>
-        </mc:AlternateContent>
-      </w:r>
+        <w:t xml:space="preserve"> </w:t>
+      </w:r>
+    </w:p>
+    <w:p>
+      <w:pPr>
+        <w:pStyle w:val="ListParagraph"/>
+        <w:numPr>
+          <w:ilvl w:val="0"/>
+          <w:numId w:val="2"/>
+        </w:numPr>
+      </w:pPr>
+      <w:r>
+        <w:t>Update version in server</w:t>
+      </w:r>
+      <w:r>
+        <w:t xml:space="preserve"> - </w:t>
+      </w:r>
+      <w:r>
+        <w:rPr>
+          <w:highlight w:val="cyan"/>
+        </w:rPr>
+        <w:t>Roi</w:t>
+      </w:r>
+    </w:p>
+    <w:p>
+      <w:pPr>
+        <w:pStyle w:val="ListParagraph"/>
+        <w:numPr>
+          <w:ilvl w:val="0"/>
+          <w:numId w:val="2"/>
+        </w:numPr>
+      </w:pPr>
+      <w:r>
+        <w:t>Update diagrams</w:t>
+      </w:r>
+      <w:r>
+        <w:t xml:space="preserve"> - </w:t>
+      </w:r>
+      <w:r>
+        <w:rPr>
+          <w:highlight w:val="cyan"/>
+        </w:rPr>
+        <w:t>Roi</w:t>
+      </w:r>
+    </w:p>
+    <w:p>
+      <w:pPr>
+        <w:pStyle w:val="ListParagraph"/>
+        <w:numPr>
+          <w:ilvl w:val="0"/>
+          <w:numId w:val="2"/>
+        </w:numPr>
+      </w:pPr>
+      <w:proofErr w:type="spellStart"/>
+      <w:r>
+        <w:t>FileManager</w:t>
+      </w:r>
+      <w:proofErr w:type="spellEnd"/>
+      <w:r>
+        <w:t xml:space="preserve"> tests</w:t>
+      </w:r>
+      <w:r>
+        <w:t xml:space="preserve"> </w:t>
+      </w:r>
+      <w:r>
+        <w:t xml:space="preserve">- </w:t>
+      </w:r>
+      <w:r>
+        <w:rPr>
+          <w:highlight w:val="yellow"/>
+        </w:rPr>
+        <w:t>Magal</w:t>
+      </w:r>
+    </w:p>
+    <w:p>
+      <w:pPr>
+        <w:pStyle w:val="ListParagraph"/>
+        <w:numPr>
+          <w:ilvl w:val="0"/>
+          <w:numId w:val="2"/>
+        </w:numPr>
+      </w:pPr>
+      <w:r>
+        <w:t>Meeting with Talia</w:t>
+      </w:r>
+      <w:r>
+        <w:t xml:space="preserve"> - </w:t>
+      </w:r>
+      <w:r>
+        <w:rPr>
+          <w:highlight w:val="yellow"/>
+        </w:rPr>
+        <w:t>Magal</w:t>
+      </w:r>
+    </w:p>
+    <w:p>
+      <w:pPr>
+        <w:pStyle w:val="ListParagraph"/>
+        <w:numPr>
+          <w:ilvl w:val="0"/>
+          <w:numId w:val="2"/>
+        </w:numPr>
+      </w:pPr>
+      <w:r>
+        <w:t xml:space="preserve">Ability to add game </w:t>
+      </w:r>
+      <w:proofErr w:type="spellStart"/>
+      <w:r>
+        <w:t>url</w:t>
+      </w:r>
+      <w:proofErr w:type="spellEnd"/>
+      <w:r>
+        <w:t xml:space="preserve"> for a text</w:t>
+      </w:r>
+      <w:r>
+        <w:t xml:space="preserve"> </w:t>
+      </w:r>
+      <w:r>
+        <w:t>–</w:t>
+      </w:r>
+      <w:r>
+        <w:t xml:space="preserve"> </w:t>
+      </w:r>
+      <w:r>
+        <w:rPr>
+          <w:highlight w:val="yellow"/>
+        </w:rPr>
+        <w:t>Magal</w:t>
+      </w:r>
+    </w:p>
+    <w:p>
+      <w:pPr>
+        <w:pStyle w:val="ListParagraph"/>
+        <w:numPr>
+          <w:ilvl w:val="0"/>
+          <w:numId w:val="2"/>
+        </w:numPr>
+      </w:pPr>
+      <w:r>
+        <w:t xml:space="preserve">Add ‘Games’ collection in Text model </w:t>
+      </w:r>
+      <w:r>
+        <w:t>–</w:t>
+      </w:r>
+      <w:r>
+        <w:t xml:space="preserve"> </w:t>
+      </w:r>
+      <w:r>
+        <w:rPr>
+          <w:highlight w:val="cyan"/>
+        </w:rPr>
+        <w:t>Roi</w:t>
+      </w:r>
+    </w:p>
+    <w:p>
+      <w:pPr>
+        <w:pStyle w:val="ListParagraph"/>
+        <w:numPr>
+          <w:ilvl w:val="0"/>
+          <w:numId w:val="2"/>
+        </w:numPr>
+      </w:pPr>
+      <w:r>
+        <w:t xml:space="preserve">Ability to add Audio for a Text - </w:t>
+      </w:r>
+      <w:r>
+        <w:rPr>
+          <w:highlight w:val="magenta"/>
+        </w:rPr>
+        <w:t>Everybody</w:t>
+      </w:r>
+      <w:bookmarkStart w:id="0" w:name="_GoBack"/>
+    </w:p>
+    <w:bookmarkEnd w:id="0"/>
+    <w:p/>
+    <w:p/>
+    <w:p>
+      <w:r>
+        <w:t>Done:</w:t>
+      </w:r>
+    </w:p>
+    <w:p>
+      <w:pPr>
+        <w:pStyle w:val="ListParagraph"/>
+        <w:numPr>
+          <w:ilvl w:val="0"/>
+          <w:numId w:val="2"/>
+        </w:numPr>
+      </w:pPr>
+      <w:r>
+        <w:t xml:space="preserve">Add ‘Feedback’ field in Answer model </w:t>
+      </w:r>
+      <w:r>
+        <w:t>–</w:t>
+      </w:r>
+      <w:r>
+        <w:t xml:space="preserve"> </w:t>
+      </w:r>
+      <w:r>
+        <w:rPr>
+          <w:highlight w:val="cyan"/>
+        </w:rPr>
+        <w:t>Roi</w:t>
+      </w:r>
+    </w:p>
+    <w:p>
+      <w:pPr>
+        <w:pStyle w:val="ListParagraph"/>
+        <w:numPr>
+          <w:ilvl w:val="0"/>
+          <w:numId w:val="2"/>
+        </w:numPr>
+      </w:pPr>
       <w:r>
         <w:t xml:space="preserve">Poster for Project’s Day - </w:t>
       </w:r>
@@ -333,23 +500,51 @@
       </w:r>
     </w:p>
     <w:p>
-      <w:r>
-        <w:t>More tasks:</w:t>
-      </w:r>
-    </w:p>
-    <w:p>
-      <w:pPr>
-        <w:pStyle w:val="ListParagraph"/>
-        <w:numPr>
-          <w:ilvl w:val="0"/>
-          <w:numId w:val="2"/>
-        </w:numPr>
-      </w:pPr>
-      <w:r>
-        <w:t>Update version in server</w:t>
-      </w:r>
-      <w:r>
-        <w:t xml:space="preserve"> - </w:t>
+      <w:pPr>
+        <w:pStyle w:val="ListParagraph"/>
+        <w:numPr>
+          <w:ilvl w:val="0"/>
+          <w:numId w:val="2"/>
+        </w:numPr>
+      </w:pPr>
+      <w:r>
+        <w:t xml:space="preserve">Homework uploading + notifications - </w:t>
+      </w:r>
+      <w:r>
+        <w:rPr>
+          <w:highlight w:val="yellow"/>
+        </w:rPr>
+        <w:t>Magal</w:t>
+      </w:r>
+    </w:p>
+    <w:p>
+      <w:pPr>
+        <w:pStyle w:val="ListParagraph"/>
+        <w:numPr>
+          <w:ilvl w:val="0"/>
+          <w:numId w:val="2"/>
+        </w:numPr>
+      </w:pPr>
+      <w:r>
+        <w:t xml:space="preserve">Notify students for homework which haven’t submitted - </w:t>
+      </w:r>
+      <w:r>
+        <w:rPr>
+          <w:highlight w:val="green"/>
+        </w:rPr>
+        <w:t>Shay</w:t>
+      </w:r>
+    </w:p>
+    <w:p>
+      <w:pPr>
+        <w:pStyle w:val="ListParagraph"/>
+        <w:numPr>
+          <w:ilvl w:val="0"/>
+          <w:numId w:val="2"/>
+        </w:numPr>
+      </w:pPr>
+      <w:r>
+        <w:t xml:space="preserve">Add model for words definitions - </w:t>
       </w:r>
       <w:r>
         <w:rPr>
@@ -361,145 +556,7 @@
     <w:p>
       <w:pPr>
         <w:pStyle w:val="ListParagraph"/>
-        <w:numPr>
-          <w:ilvl w:val="0"/>
-          <w:numId w:val="2"/>
-        </w:numPr>
-      </w:pPr>
-      <w:r>
-        <w:t>Update diagrams</w:t>
-      </w:r>
-      <w:r>
-        <w:t xml:space="preserve"> - </w:t>
-      </w:r>
-      <w:r>
-        <w:rPr>
-          <w:highlight w:val="cyan"/>
-        </w:rPr>
-        <w:t>Roi</w:t>
-      </w:r>
-      <w:bookmarkStart w:id="0" w:name="_GoBack"/>
-      <w:bookmarkEnd w:id="0"/>
-    </w:p>
-    <w:p>
-      <w:pPr>
-        <w:pStyle w:val="ListParagraph"/>
-        <w:numPr>
-          <w:ilvl w:val="0"/>
-          <w:numId w:val="2"/>
-        </w:numPr>
-      </w:pPr>
-      <w:r>
-        <w:t>FileManager tests</w:t>
-      </w:r>
-      <w:r>
-        <w:t xml:space="preserve"> </w:t>
-      </w:r>
-      <w:r>
-        <w:t xml:space="preserve">- </w:t>
-      </w:r>
-      <w:r>
-        <w:rPr>
-          <w:highlight w:val="yellow"/>
-        </w:rPr>
-        <w:t>Magal</w:t>
-      </w:r>
-    </w:p>
-    <w:p>
-      <w:pPr>
-        <w:pStyle w:val="ListParagraph"/>
-        <w:numPr>
-          <w:ilvl w:val="0"/>
-          <w:numId w:val="2"/>
-        </w:numPr>
-      </w:pPr>
-      <w:r>
-        <w:t>Meeting with Talia</w:t>
-      </w:r>
-      <w:r>
-        <w:t xml:space="preserve"> - </w:t>
-      </w:r>
-      <w:r>
-        <w:rPr>
-          <w:highlight w:val="yellow"/>
-        </w:rPr>
-        <w:t>Magal</w:t>
-      </w:r>
-    </w:p>
-    <w:p>
-      <w:pPr>
-        <w:pStyle w:val="ListParagraph"/>
-        <w:numPr>
-          <w:ilvl w:val="0"/>
-          <w:numId w:val="2"/>
-        </w:numPr>
-      </w:pPr>
-      <w:r>
-        <w:t>Ability to add game url for a text</w:t>
-      </w:r>
-      <w:r>
-        <w:t xml:space="preserve"> </w:t>
-      </w:r>
-      <w:r>
-        <w:t>–</w:t>
-      </w:r>
-      <w:r>
-        <w:t xml:space="preserve"> </w:t>
-      </w:r>
-      <w:r>
-        <w:rPr>
-          <w:highlight w:val="yellow"/>
-        </w:rPr>
-        <w:t>Magal</w:t>
-      </w:r>
-    </w:p>
-    <w:p>
-      <w:pPr>
-        <w:pStyle w:val="ListParagraph"/>
-        <w:numPr>
-          <w:ilvl w:val="0"/>
-          <w:numId w:val="2"/>
-        </w:numPr>
-      </w:pPr>
-      <w:r>
-        <w:t xml:space="preserve">Add ‘Games’ collection in Text model </w:t>
-      </w:r>
-      <w:r>
-        <w:t>–</w:t>
-      </w:r>
-      <w:r>
-        <w:t xml:space="preserve"> </w:t>
-      </w:r>
-      <w:r>
-        <w:rPr>
-          <w:highlight w:val="cyan"/>
-        </w:rPr>
-        <w:t>Roi</w:t>
-      </w:r>
-    </w:p>
-    <w:p/>
-    <w:p>
-      <w:r>
-        <w:t>Done:</w:t>
-      </w:r>
-    </w:p>
-    <w:p>
-      <w:pPr>
-        <w:pStyle w:val="ListParagraph"/>
-        <w:numPr>
-          <w:ilvl w:val="0"/>
-          <w:numId w:val="2"/>
-        </w:numPr>
-      </w:pPr>
-      <w:r>
-        <w:t xml:space="preserve">Add ‘Feedback’ field in Answer model - </w:t>
-      </w:r>
-      <w:r>
-        <w:rPr>
-          <w:highlight w:val="cyan"/>
-        </w:rPr>
-        <w:t>Roi</w:t>
-      </w:r>
+      </w:pPr>
     </w:p>
     <w:p/>
     <w:sectPr>

</xml_diff>

<commit_message>
todos fix after merge mess, name diversification for service tests
</commit_message>
<xml_diff>
--- a/Tasks for last iteration.docx
+++ b/Tasks for last iteration.docx
@@ -1,6 +1,6 @@
 
 <file path=word/document.xml><?xml version="1.0" encoding="utf-8"?>
-<w:document xmlns:wpc="http://schemas.microsoft.com/office/word/2010/wordprocessingCanvas" xmlns:cx="http://schemas.microsoft.com/office/drawing/2014/chartex" xmlns:cx1="http://schemas.microsoft.com/office/drawing/2015/9/8/chartex" xmlns:cx2="http://schemas.microsoft.com/office/drawing/2015/10/21/chartex" xmlns:cx3="http://schemas.microsoft.com/office/drawing/2016/5/9/chartex" xmlns:cx4="http://schemas.microsoft.com/office/drawing/2016/5/10/chartex" xmlns:cx5="http://schemas.microsoft.com/office/drawing/2016/5/11/chartex" xmlns:mc="http://schemas.openxmlformats.org/markup-compatibility/2006" xmlns:o="urn:schemas-microsoft-com:office:office" xmlns:r="http://schemas.openxmlformats.org/officeDocument/2006/relationships" xmlns:m="http://schemas.openxmlformats.org/officeDocument/2006/math" xmlns:v="urn:schemas-microsoft-com:vml" xmlns:wp14="http://schemas.microsoft.com/office/word/2010/wordprocessingDrawing" xmlns:wp="http://schemas.openxmlformats.org/drawingml/2006/wordprocessingDrawing" xmlns:w10="urn:schemas-microsoft-com:office:word" xmlns:w="http://schemas.openxmlformats.org/wordprocessingml/2006/main" xmlns:w14="http://schemas.microsoft.com/office/word/2010/wordml" xmlns:w15="http://schemas.microsoft.com/office/word/2012/wordml" xmlns:w16se="http://schemas.microsoft.com/office/word/2015/wordml/symex" xmlns:wpg="http://schemas.microsoft.com/office/word/2010/wordprocessingGroup" xmlns:wpi="http://schemas.microsoft.com/office/word/2010/wordprocessingInk" xmlns:wne="http://schemas.microsoft.com/office/word/2006/wordml" xmlns:wps="http://schemas.microsoft.com/office/word/2010/wordprocessingShape" mc:Ignorable="w14 w15 w16se wp14">
+<w:document xmlns:wpc="http://schemas.microsoft.com/office/word/2010/wordprocessingCanvas" xmlns:cx="http://schemas.microsoft.com/office/drawing/2014/chartex" xmlns:cx1="http://schemas.microsoft.com/office/drawing/2015/9/8/chartex" xmlns:cx2="http://schemas.microsoft.com/office/drawing/2015/10/21/chartex" xmlns:cx3="http://schemas.microsoft.com/office/drawing/2016/5/9/chartex" xmlns:cx4="http://schemas.microsoft.com/office/drawing/2016/5/10/chartex" xmlns:cx5="http://schemas.microsoft.com/office/drawing/2016/5/11/chartex" xmlns:cx6="http://schemas.microsoft.com/office/drawing/2016/5/12/chartex" xmlns:cx7="http://schemas.microsoft.com/office/drawing/2016/5/13/chartex" xmlns:cx8="http://schemas.microsoft.com/office/drawing/2016/5/14/chartex" xmlns:mc="http://schemas.openxmlformats.org/markup-compatibility/2006" xmlns:o="urn:schemas-microsoft-com:office:office" xmlns:r="http://schemas.openxmlformats.org/officeDocument/2006/relationships" xmlns:m="http://schemas.openxmlformats.org/officeDocument/2006/math" xmlns:v="urn:schemas-microsoft-com:vml" xmlns:wp14="http://schemas.microsoft.com/office/word/2010/wordprocessingDrawing" xmlns:wp="http://schemas.openxmlformats.org/drawingml/2006/wordprocessingDrawing" xmlns:w10="urn:schemas-microsoft-com:office:word" xmlns:w="http://schemas.openxmlformats.org/wordprocessingml/2006/main" xmlns:w14="http://schemas.microsoft.com/office/word/2010/wordml" xmlns:w15="http://schemas.microsoft.com/office/word/2012/wordml" xmlns:w16se="http://schemas.microsoft.com/office/word/2015/wordml/symex" xmlns:wpg="http://schemas.microsoft.com/office/word/2010/wordprocessingGroup" xmlns:wpi="http://schemas.microsoft.com/office/word/2010/wordprocessingInk" xmlns:wne="http://schemas.microsoft.com/office/word/2006/wordml" xmlns:wps="http://schemas.microsoft.com/office/word/2010/wordprocessingShape" mc:Ignorable="w14 w15 w16se wp14">
   <w:body>
     <w:p>
       <w:r>
@@ -170,29 +170,6 @@
       </w:r>
       <w:r>
         <w:t xml:space="preserve"> </w:t>
-      </w:r>
-      <w:r>
-        <w:rPr>
-          <w:highlight w:val="cyan"/>
-        </w:rPr>
-        <w:t>Roi</w:t>
-      </w:r>
-    </w:p>
-    <w:p>
-      <w:pPr>
-        <w:pStyle w:val="ListParagraph"/>
-        <w:numPr>
-          <w:ilvl w:val="0"/>
-          <w:numId w:val="2"/>
-        </w:numPr>
-      </w:pPr>
-      <w:proofErr w:type="spellStart"/>
-      <w:r>
-        <w:t>WordsDefinitions</w:t>
-      </w:r>
-      <w:proofErr w:type="spellEnd"/>
-      <w:r>
-        <w:t xml:space="preserve"> Service - </w:t>
       </w:r>
       <w:r>
         <w:rPr>
@@ -343,12 +320,14 @@
       <w:r>
         <w:t xml:space="preserve">- </w:t>
       </w:r>
+      <w:proofErr w:type="spellStart"/>
       <w:r>
         <w:rPr>
           <w:highlight w:val="yellow"/>
         </w:rPr>
         <w:t>Magal</w:t>
       </w:r>
+      <w:proofErr w:type="spellEnd"/>
     </w:p>
     <w:p>
       <w:pPr>
@@ -447,16 +426,16 @@
         </w:rPr>
         <w:t>Everybody</w:t>
       </w:r>
-      <w:bookmarkStart w:id="0" w:name="_GoBack"/>
-    </w:p>
-    <w:bookmarkEnd w:id="0"/>
+    </w:p>
     <w:p/>
     <w:p/>
     <w:p>
+      <w:bookmarkStart w:id="0" w:name="_GoBack"/>
       <w:r>
         <w:t>Done:</w:t>
       </w:r>
     </w:p>
+    <w:bookmarkEnd w:id="0"/>
     <w:p>
       <w:pPr>
         <w:pStyle w:val="ListParagraph"/>
@@ -544,7 +523,13 @@
         </w:numPr>
       </w:pPr>
       <w:r>
-        <w:t xml:space="preserve">Add model for words definitions - </w:t>
+        <w:t xml:space="preserve">Add model for words definitions </w:t>
+      </w:r>
+      <w:r>
+        <w:t>–</w:t>
+      </w:r>
+      <w:r>
+        <w:t xml:space="preserve"> </w:t>
       </w:r>
       <w:r>
         <w:rPr>
@@ -552,6 +537,38 @@
         </w:rPr>
         <w:t>Roi</w:t>
       </w:r>
+    </w:p>
+    <w:p>
+      <w:pPr>
+        <w:pStyle w:val="ListParagraph"/>
+        <w:numPr>
+          <w:ilvl w:val="0"/>
+          <w:numId w:val="2"/>
+        </w:numPr>
+      </w:pPr>
+      <w:proofErr w:type="spellStart"/>
+      <w:r>
+        <w:t>WordsDefinitions</w:t>
+      </w:r>
+      <w:proofErr w:type="spellEnd"/>
+      <w:r>
+        <w:t xml:space="preserve"> Service - </w:t>
+      </w:r>
+      <w:r>
+        <w:rPr>
+          <w:highlight w:val="cyan"/>
+        </w:rPr>
+        <w:t>Roi</w:t>
+      </w:r>
+    </w:p>
+    <w:p>
+      <w:pPr>
+        <w:pStyle w:val="ListParagraph"/>
+        <w:numPr>
+          <w:ilvl w:val="0"/>
+          <w:numId w:val="2"/>
+        </w:numPr>
+      </w:pPr>
     </w:p>
     <w:p>
       <w:pPr>
@@ -570,7 +587,7 @@
 </file>
 
 <file path=word/numbering.xml><?xml version="1.0" encoding="utf-8"?>
-<w:numbering xmlns:wpc="http://schemas.microsoft.com/office/word/2010/wordprocessingCanvas" xmlns:cx="http://schemas.microsoft.com/office/drawing/2014/chartex" xmlns:cx1="http://schemas.microsoft.com/office/drawing/2015/9/8/chartex" xmlns:cx2="http://schemas.microsoft.com/office/drawing/2015/10/21/chartex" xmlns:cx3="http://schemas.microsoft.com/office/drawing/2016/5/9/chartex" xmlns:cx4="http://schemas.microsoft.com/office/drawing/2016/5/10/chartex" xmlns:cx5="http://schemas.microsoft.com/office/drawing/2016/5/11/chartex" xmlns:mc="http://schemas.openxmlformats.org/markup-compatibility/2006" xmlns:o="urn:schemas-microsoft-com:office:office" xmlns:r="http://schemas.openxmlformats.org/officeDocument/2006/relationships" xmlns:m="http://schemas.openxmlformats.org/officeDocument/2006/math" xmlns:v="urn:schemas-microsoft-com:vml" xmlns:wp14="http://schemas.microsoft.com/office/word/2010/wordprocessingDrawing" xmlns:wp="http://schemas.openxmlformats.org/drawingml/2006/wordprocessingDrawing" xmlns:w10="urn:schemas-microsoft-com:office:word" xmlns:w="http://schemas.openxmlformats.org/wordprocessingml/2006/main" xmlns:w14="http://schemas.microsoft.com/office/word/2010/wordml" xmlns:w15="http://schemas.microsoft.com/office/word/2012/wordml" xmlns:w16se="http://schemas.microsoft.com/office/word/2015/wordml/symex" xmlns:wpg="http://schemas.microsoft.com/office/word/2010/wordprocessingGroup" xmlns:wpi="http://schemas.microsoft.com/office/word/2010/wordprocessingInk" xmlns:wne="http://schemas.microsoft.com/office/word/2006/wordml" xmlns:wps="http://schemas.microsoft.com/office/word/2010/wordprocessingShape" mc:Ignorable="w14 w15 w16se wp14">
+<w:numbering xmlns:wpc="http://schemas.microsoft.com/office/word/2010/wordprocessingCanvas" xmlns:cx="http://schemas.microsoft.com/office/drawing/2014/chartex" xmlns:cx1="http://schemas.microsoft.com/office/drawing/2015/9/8/chartex" xmlns:cx2="http://schemas.microsoft.com/office/drawing/2015/10/21/chartex" xmlns:cx3="http://schemas.microsoft.com/office/drawing/2016/5/9/chartex" xmlns:cx4="http://schemas.microsoft.com/office/drawing/2016/5/10/chartex" xmlns:cx5="http://schemas.microsoft.com/office/drawing/2016/5/11/chartex" xmlns:cx6="http://schemas.microsoft.com/office/drawing/2016/5/12/chartex" xmlns:cx7="http://schemas.microsoft.com/office/drawing/2016/5/13/chartex" xmlns:cx8="http://schemas.microsoft.com/office/drawing/2016/5/14/chartex" xmlns:mc="http://schemas.openxmlformats.org/markup-compatibility/2006" xmlns:o="urn:schemas-microsoft-com:office:office" xmlns:r="http://schemas.openxmlformats.org/officeDocument/2006/relationships" xmlns:m="http://schemas.openxmlformats.org/officeDocument/2006/math" xmlns:v="urn:schemas-microsoft-com:vml" xmlns:wp14="http://schemas.microsoft.com/office/word/2010/wordprocessingDrawing" xmlns:wp="http://schemas.openxmlformats.org/drawingml/2006/wordprocessingDrawing" xmlns:w10="urn:schemas-microsoft-com:office:word" xmlns:w="http://schemas.openxmlformats.org/wordprocessingml/2006/main" xmlns:w14="http://schemas.microsoft.com/office/word/2010/wordml" xmlns:w15="http://schemas.microsoft.com/office/word/2012/wordml" xmlns:w16se="http://schemas.microsoft.com/office/word/2015/wordml/symex" xmlns:wpg="http://schemas.microsoft.com/office/word/2010/wordprocessingGroup" xmlns:wpi="http://schemas.microsoft.com/office/word/2010/wordprocessingInk" xmlns:wne="http://schemas.microsoft.com/office/word/2006/wordml" xmlns:wps="http://schemas.microsoft.com/office/word/2010/wordprocessingShape" mc:Ignorable="w14 w15 w16se wp14">
   <w:abstractNum w:abstractNumId="0" w15:restartNumberingAfterBreak="0">
     <w:nsid w:val="1B53688F"/>
     <w:multiLevelType w:val="hybridMultilevel"/>

</xml_diff>

<commit_message>
Functional Requirements + Tasks update
</commit_message>
<xml_diff>
--- a/Tasks for last iteration.docx
+++ b/Tasks for last iteration.docx
@@ -55,33 +55,8 @@
           <w:numId w:val="2"/>
         </w:numPr>
       </w:pPr>
-      <w:r>
-        <w:t xml:space="preserve">Ability to check answers and send </w:t>
-      </w:r>
-      <w:r>
-        <w:t>feedback</w:t>
-      </w:r>
-      <w:r>
-        <w:t xml:space="preserve"> back to the students</w:t>
-      </w:r>
-      <w:r>
-        <w:t xml:space="preserve"> -</w:t>
-      </w:r>
-      <w:r>
-        <w:rPr>
-          <w:highlight w:val="yellow"/>
-        </w:rPr>
-        <w:t>Magal</w:t>
-      </w:r>
-    </w:p>
-    <w:p>
-      <w:pPr>
-        <w:pStyle w:val="ListParagraph"/>
-        <w:numPr>
-          <w:ilvl w:val="0"/>
-          <w:numId w:val="2"/>
-        </w:numPr>
-      </w:pPr>
+      <w:bookmarkStart w:id="0" w:name="_GoBack"/>
+      <w:bookmarkEnd w:id="0"/>
       <w:r>
         <w:t>Traceability over tests</w:t>
       </w:r>
@@ -556,8 +531,24 @@
         </w:rPr>
         <w:t>Magal</w:t>
       </w:r>
-      <w:bookmarkStart w:id="0" w:name="_GoBack"/>
-      <w:bookmarkEnd w:id="0"/>
+    </w:p>
+    <w:p>
+      <w:pPr>
+        <w:pStyle w:val="ListParagraph"/>
+        <w:numPr>
+          <w:ilvl w:val="0"/>
+          <w:numId w:val="2"/>
+        </w:numPr>
+      </w:pPr>
+      <w:r>
+        <w:t>Ability to check answers and send feedback back to the students -</w:t>
+      </w:r>
+      <w:r>
+        <w:rPr>
+          <w:highlight w:val="yellow"/>
+        </w:rPr>
+        <w:t>Magal</w:t>
+      </w:r>
     </w:p>
     <w:p>
       <w:pPr>

</xml_diff>

<commit_message>
did the feedback setter change, answer service fixes
</commit_message>
<xml_diff>
--- a/Tasks for last iteration.docx
+++ b/Tasks for last iteration.docx
@@ -1,6 +1,6 @@
 
 <file path=word/document.xml><?xml version="1.0" encoding="utf-8"?>
-<w:document xmlns:wpc="http://schemas.microsoft.com/office/word/2010/wordprocessingCanvas" xmlns:cx="http://schemas.microsoft.com/office/drawing/2014/chartex" xmlns:cx1="http://schemas.microsoft.com/office/drawing/2015/9/8/chartex" xmlns:cx2="http://schemas.microsoft.com/office/drawing/2015/10/21/chartex" xmlns:cx3="http://schemas.microsoft.com/office/drawing/2016/5/9/chartex" xmlns:cx4="http://schemas.microsoft.com/office/drawing/2016/5/10/chartex" xmlns:cx5="http://schemas.microsoft.com/office/drawing/2016/5/11/chartex" xmlns:mc="http://schemas.openxmlformats.org/markup-compatibility/2006" xmlns:o="urn:schemas-microsoft-com:office:office" xmlns:r="http://schemas.openxmlformats.org/officeDocument/2006/relationships" xmlns:m="http://schemas.openxmlformats.org/officeDocument/2006/math" xmlns:v="urn:schemas-microsoft-com:vml" xmlns:wp14="http://schemas.microsoft.com/office/word/2010/wordprocessingDrawing" xmlns:wp="http://schemas.openxmlformats.org/drawingml/2006/wordprocessingDrawing" xmlns:w10="urn:schemas-microsoft-com:office:word" xmlns:w="http://schemas.openxmlformats.org/wordprocessingml/2006/main" xmlns:w14="http://schemas.microsoft.com/office/word/2010/wordml" xmlns:w15="http://schemas.microsoft.com/office/word/2012/wordml" xmlns:w16se="http://schemas.microsoft.com/office/word/2015/wordml/symex" xmlns:wpg="http://schemas.microsoft.com/office/word/2010/wordprocessingGroup" xmlns:wpi="http://schemas.microsoft.com/office/word/2010/wordprocessingInk" xmlns:wne="http://schemas.microsoft.com/office/word/2006/wordml" xmlns:wps="http://schemas.microsoft.com/office/word/2010/wordprocessingShape" mc:Ignorable="w14 w15 w16se wp14">
+<w:document xmlns:wpc="http://schemas.microsoft.com/office/word/2010/wordprocessingCanvas" xmlns:cx="http://schemas.microsoft.com/office/drawing/2014/chartex" xmlns:cx1="http://schemas.microsoft.com/office/drawing/2015/9/8/chartex" xmlns:cx2="http://schemas.microsoft.com/office/drawing/2015/10/21/chartex" xmlns:cx3="http://schemas.microsoft.com/office/drawing/2016/5/9/chartex" xmlns:cx4="http://schemas.microsoft.com/office/drawing/2016/5/10/chartex" xmlns:cx5="http://schemas.microsoft.com/office/drawing/2016/5/11/chartex" xmlns:cx6="http://schemas.microsoft.com/office/drawing/2016/5/12/chartex" xmlns:cx7="http://schemas.microsoft.com/office/drawing/2016/5/13/chartex" xmlns:cx8="http://schemas.microsoft.com/office/drawing/2016/5/14/chartex" xmlns:mc="http://schemas.openxmlformats.org/markup-compatibility/2006" xmlns:aink="http://schemas.microsoft.com/office/drawing/2016/ink" xmlns:o="urn:schemas-microsoft-com:office:office" xmlns:r="http://schemas.openxmlformats.org/officeDocument/2006/relationships" xmlns:m="http://schemas.openxmlformats.org/officeDocument/2006/math" xmlns:v="urn:schemas-microsoft-com:vml" xmlns:wp14="http://schemas.microsoft.com/office/word/2010/wordprocessingDrawing" xmlns:wp="http://schemas.openxmlformats.org/drawingml/2006/wordprocessingDrawing" xmlns:w10="urn:schemas-microsoft-com:office:word" xmlns:w="http://schemas.openxmlformats.org/wordprocessingml/2006/main" xmlns:w14="http://schemas.microsoft.com/office/word/2010/wordml" xmlns:w15="http://schemas.microsoft.com/office/word/2012/wordml" xmlns:w16se="http://schemas.microsoft.com/office/word/2015/wordml/symex" xmlns:wpg="http://schemas.microsoft.com/office/word/2010/wordprocessingGroup" xmlns:wpi="http://schemas.microsoft.com/office/word/2010/wordprocessingInk" xmlns:wne="http://schemas.microsoft.com/office/word/2006/wordml" xmlns:wps="http://schemas.microsoft.com/office/word/2010/wordprocessingShape" mc:Ignorable="w14 w15 w16se wp14">
   <w:body>
     <w:p>
       <w:r>
@@ -19,24 +19,11 @@
         </w:numPr>
       </w:pPr>
       <w:r>
-        <w:t xml:space="preserve">More </w:t>
-      </w:r>
-      <w:proofErr w:type="spellStart"/>
-      <w:r>
-        <w:t>SmartTextBox</w:t>
-      </w:r>
-      <w:proofErr w:type="spellEnd"/>
-      <w:r>
-        <w:t xml:space="preserve"> functionalities: repeated words, punctuation marks</w:t>
-      </w:r>
-      <w:r>
-        <w:t xml:space="preserve">, </w:t>
-      </w:r>
-      <w:proofErr w:type="spellStart"/>
-      <w:r>
-        <w:t>etc</w:t>
-      </w:r>
-      <w:proofErr w:type="spellEnd"/>
+        <w:t>More SmartTextBox functionalities: repeated words, punctuation marks</w:t>
+      </w:r>
+      <w:r>
+        <w:t>, etc</w:t>
+      </w:r>
       <w:r>
         <w:t xml:space="preserve"> - </w:t>
       </w:r>
@@ -55,308 +42,290 @@
           <w:numId w:val="2"/>
         </w:numPr>
       </w:pPr>
+      <w:r>
+        <w:t>Traceability over tests</w:t>
+      </w:r>
+      <w:r>
+        <w:t xml:space="preserve"> - </w:t>
+      </w:r>
+      <w:r>
+        <w:rPr>
+          <w:highlight w:val="magenta"/>
+        </w:rPr>
+        <w:t>Everybody</w:t>
+      </w:r>
+    </w:p>
+    <w:p>
+      <w:pPr>
+        <w:pStyle w:val="ListParagraph"/>
+        <w:numPr>
+          <w:ilvl w:val="0"/>
+          <w:numId w:val="2"/>
+        </w:numPr>
+      </w:pPr>
+      <w:r>
+        <w:t>Update functional requirements</w:t>
+      </w:r>
+      <w:r>
+        <w:t xml:space="preserve"> </w:t>
+      </w:r>
+      <w:r>
+        <w:t xml:space="preserve">- </w:t>
+      </w:r>
+      <w:r>
+        <w:rPr>
+          <w:highlight w:val="magenta"/>
+        </w:rPr>
+        <w:t>Everybody</w:t>
+      </w:r>
+    </w:p>
+    <w:p>
+      <w:pPr>
+        <w:pStyle w:val="ListParagraph"/>
+        <w:numPr>
+          <w:ilvl w:val="0"/>
+          <w:numId w:val="2"/>
+        </w:numPr>
+      </w:pPr>
+      <w:r>
+        <w:t>Improve UI</w:t>
+      </w:r>
+      <w:r>
+        <w:t xml:space="preserve"> </w:t>
+      </w:r>
+      <w:r>
+        <w:t>–</w:t>
+      </w:r>
+      <w:r>
+        <w:t xml:space="preserve"> </w:t>
+      </w:r>
+      <w:r>
+        <w:rPr>
+          <w:highlight w:val="magenta"/>
+        </w:rPr>
+        <w:t>Everybody</w:t>
+      </w:r>
+    </w:p>
+    <w:p>
+      <w:pPr>
+        <w:pStyle w:val="ListParagraph"/>
+        <w:numPr>
+          <w:ilvl w:val="0"/>
+          <w:numId w:val="2"/>
+        </w:numPr>
+      </w:pPr>
+      <w:r>
+        <w:t xml:space="preserve">Ability to connect Teachers and Students to a SchoolClass </w:t>
+      </w:r>
+      <w:r>
+        <w:t>–</w:t>
+      </w:r>
+      <w:r>
+        <w:t xml:space="preserve"> </w:t>
+      </w:r>
+      <w:r>
+        <w:rPr>
+          <w:highlight w:val="cyan"/>
+        </w:rPr>
+        <w:t>Roi</w:t>
+      </w:r>
+    </w:p>
+    <w:p>
+      <w:pPr>
+        <w:pStyle w:val="ListParagraph"/>
+        <w:numPr>
+          <w:ilvl w:val="0"/>
+          <w:numId w:val="2"/>
+        </w:numPr>
+      </w:pPr>
+      <w:r>
+        <w:t xml:space="preserve">Ability to watch the teacher’s feedback </w:t>
+      </w:r>
+      <w:r>
+        <w:t>–</w:t>
+      </w:r>
+      <w:r>
+        <w:t xml:space="preserve"> </w:t>
+      </w:r>
+      <w:r>
+        <w:rPr>
+          <w:highlight w:val="green"/>
+        </w:rPr>
+        <w:t>Shay</w:t>
+      </w:r>
+    </w:p>
+    <w:p>
+      <w:pPr>
+        <w:pStyle w:val="ListParagraph"/>
+        <w:numPr>
+          <w:ilvl w:val="0"/>
+          <w:numId w:val="2"/>
+        </w:numPr>
+      </w:pPr>
+      <w:r>
+        <w:t xml:space="preserve">Notify Teachers for pending Answers - </w:t>
+      </w:r>
+      <w:r>
+        <w:rPr>
+          <w:highlight w:val="yellow"/>
+        </w:rPr>
+        <w:t>Magal</w:t>
+      </w:r>
+    </w:p>
+    <w:p>
+      <w:r>
+        <w:t>More tasks:</w:t>
+      </w:r>
+      <w:r>
+        <w:rPr>
+          <w:noProof/>
+          <w:lang w:bidi="he-IL"/>
+        </w:rPr>
+        <w:t xml:space="preserve"> </w:t>
+      </w:r>
+    </w:p>
+    <w:p>
+      <w:pPr>
+        <w:pStyle w:val="ListParagraph"/>
+        <w:numPr>
+          <w:ilvl w:val="0"/>
+          <w:numId w:val="2"/>
+        </w:numPr>
+      </w:pPr>
+      <w:r>
+        <w:t>Update version in server</w:t>
+      </w:r>
+      <w:r>
+        <w:t xml:space="preserve"> - </w:t>
+      </w:r>
+      <w:r>
+        <w:rPr>
+          <w:highlight w:val="cyan"/>
+        </w:rPr>
+        <w:t>Roi</w:t>
+      </w:r>
+    </w:p>
+    <w:p>
+      <w:pPr>
+        <w:pStyle w:val="ListParagraph"/>
+        <w:numPr>
+          <w:ilvl w:val="0"/>
+          <w:numId w:val="2"/>
+        </w:numPr>
+      </w:pPr>
+      <w:r>
+        <w:t>Update diagrams</w:t>
+      </w:r>
+      <w:r>
+        <w:t xml:space="preserve"> - </w:t>
+      </w:r>
+      <w:r>
+        <w:rPr>
+          <w:highlight w:val="cyan"/>
+        </w:rPr>
+        <w:t>Roi</w:t>
+      </w:r>
+    </w:p>
+    <w:p>
+      <w:pPr>
+        <w:pStyle w:val="ListParagraph"/>
+        <w:numPr>
+          <w:ilvl w:val="0"/>
+          <w:numId w:val="2"/>
+        </w:numPr>
+      </w:pPr>
+      <w:r>
+        <w:t>FileManager tests</w:t>
+      </w:r>
+      <w:r>
+        <w:t xml:space="preserve"> </w:t>
+      </w:r>
+      <w:r>
+        <w:t xml:space="preserve">- </w:t>
+      </w:r>
+      <w:r>
+        <w:rPr>
+          <w:highlight w:val="yellow"/>
+        </w:rPr>
+        <w:t>Magal</w:t>
+      </w:r>
+    </w:p>
+    <w:p>
+      <w:pPr>
+        <w:pStyle w:val="ListParagraph"/>
+        <w:numPr>
+          <w:ilvl w:val="0"/>
+          <w:numId w:val="2"/>
+        </w:numPr>
+      </w:pPr>
+      <w:r>
+        <w:t>Meeting with Talia</w:t>
+      </w:r>
+      <w:r>
+        <w:t xml:space="preserve"> - </w:t>
+      </w:r>
+      <w:r>
+        <w:rPr>
+          <w:highlight w:val="yellow"/>
+        </w:rPr>
+        <w:t>Magal</w:t>
+      </w:r>
+    </w:p>
+    <w:p>
+      <w:pPr>
+        <w:pStyle w:val="ListParagraph"/>
+        <w:numPr>
+          <w:ilvl w:val="0"/>
+          <w:numId w:val="2"/>
+        </w:numPr>
+      </w:pPr>
+      <w:r>
+        <w:t>Ability to add game url for a text</w:t>
+      </w:r>
+      <w:r>
+        <w:t xml:space="preserve"> </w:t>
+      </w:r>
+      <w:r>
+        <w:t>–</w:t>
+      </w:r>
+      <w:r>
+        <w:t xml:space="preserve"> </w:t>
+      </w:r>
+      <w:r>
+        <w:rPr>
+          <w:highlight w:val="yellow"/>
+        </w:rPr>
+        <w:t>Magal</w:t>
+      </w:r>
+    </w:p>
+    <w:p>
+      <w:pPr>
+        <w:pStyle w:val="ListParagraph"/>
+        <w:numPr>
+          <w:ilvl w:val="0"/>
+          <w:numId w:val="2"/>
+        </w:numPr>
+      </w:pPr>
+      <w:r>
+        <w:t xml:space="preserve">Add ‘Games’ collection in Text model </w:t>
+      </w:r>
+      <w:r>
+        <w:t>–</w:t>
+      </w:r>
+      <w:r>
+        <w:t xml:space="preserve"> </w:t>
+      </w:r>
+      <w:r>
+        <w:rPr>
+          <w:highlight w:val="cyan"/>
+        </w:rPr>
+        <w:t>Roi</w:t>
+      </w:r>
+      <w:r>
+        <w:t xml:space="preserve">  ??????</w:t>
+      </w:r>
       <w:bookmarkStart w:id="0" w:name="_GoBack"/>
       <w:bookmarkEnd w:id="0"/>
-      <w:r>
-        <w:t>Traceability over tests</w:t>
-      </w:r>
-      <w:r>
-        <w:t xml:space="preserve"> - </w:t>
-      </w:r>
-      <w:r>
-        <w:rPr>
-          <w:highlight w:val="magenta"/>
-        </w:rPr>
-        <w:t>Everybody</w:t>
-      </w:r>
-    </w:p>
-    <w:p>
-      <w:pPr>
-        <w:pStyle w:val="ListParagraph"/>
-        <w:numPr>
-          <w:ilvl w:val="0"/>
-          <w:numId w:val="2"/>
-        </w:numPr>
-      </w:pPr>
-      <w:r>
-        <w:t>Update functional requirements</w:t>
-      </w:r>
-      <w:r>
-        <w:t xml:space="preserve"> </w:t>
-      </w:r>
-      <w:r>
-        <w:t xml:space="preserve">- </w:t>
-      </w:r>
-      <w:r>
-        <w:rPr>
-          <w:highlight w:val="magenta"/>
-        </w:rPr>
-        <w:t>Everybody</w:t>
-      </w:r>
-    </w:p>
-    <w:p>
-      <w:pPr>
-        <w:pStyle w:val="ListParagraph"/>
-        <w:numPr>
-          <w:ilvl w:val="0"/>
-          <w:numId w:val="2"/>
-        </w:numPr>
-      </w:pPr>
-      <w:r>
-        <w:t>Improve UI</w:t>
-      </w:r>
-      <w:r>
-        <w:t xml:space="preserve"> </w:t>
-      </w:r>
-      <w:r>
-        <w:t>–</w:t>
-      </w:r>
-      <w:r>
-        <w:t xml:space="preserve"> </w:t>
-      </w:r>
-      <w:r>
-        <w:rPr>
-          <w:highlight w:val="magenta"/>
-        </w:rPr>
-        <w:t>Everybody</w:t>
-      </w:r>
-    </w:p>
-    <w:p>
-      <w:pPr>
-        <w:pStyle w:val="ListParagraph"/>
-        <w:numPr>
-          <w:ilvl w:val="0"/>
-          <w:numId w:val="2"/>
-        </w:numPr>
-      </w:pPr>
-      <w:r>
-        <w:t xml:space="preserve">Ability to connect Teachers and Students to a </w:t>
-      </w:r>
-      <w:proofErr w:type="spellStart"/>
-      <w:r>
-        <w:t>SchoolClass</w:t>
-      </w:r>
-      <w:proofErr w:type="spellEnd"/>
-      <w:r>
-        <w:t xml:space="preserve"> </w:t>
-      </w:r>
-      <w:r>
-        <w:t>–</w:t>
-      </w:r>
-      <w:r>
-        <w:t xml:space="preserve"> </w:t>
-      </w:r>
-      <w:r>
-        <w:rPr>
-          <w:highlight w:val="cyan"/>
-        </w:rPr>
-        <w:t>Roi</w:t>
-      </w:r>
-    </w:p>
-    <w:p>
-      <w:pPr>
-        <w:pStyle w:val="ListParagraph"/>
-        <w:numPr>
-          <w:ilvl w:val="0"/>
-          <w:numId w:val="2"/>
-        </w:numPr>
-      </w:pPr>
-      <w:r>
-        <w:t xml:space="preserve">Ability to watch the teacher’s feedback </w:t>
-      </w:r>
-      <w:r>
-        <w:t>–</w:t>
-      </w:r>
-      <w:r>
-        <w:t xml:space="preserve"> </w:t>
-      </w:r>
-      <w:r>
-        <w:rPr>
-          <w:highlight w:val="green"/>
-        </w:rPr>
-        <w:t>Shay</w:t>
-      </w:r>
-    </w:p>
-    <w:p>
-      <w:pPr>
-        <w:pStyle w:val="ListParagraph"/>
-        <w:numPr>
-          <w:ilvl w:val="0"/>
-          <w:numId w:val="2"/>
-        </w:numPr>
-      </w:pPr>
-      <w:r>
-        <w:t xml:space="preserve">Notify Teachers for pending Answers - </w:t>
-      </w:r>
-      <w:r>
-        <w:rPr>
-          <w:highlight w:val="yellow"/>
-        </w:rPr>
-        <w:t>Magal</w:t>
-      </w:r>
-    </w:p>
-    <w:p>
-      <w:r>
-        <w:t>More tasks:</w:t>
-      </w:r>
-      <w:r>
-        <w:rPr>
-          <w:noProof/>
-          <w:lang w:bidi="he-IL"/>
-        </w:rPr>
-        <w:t xml:space="preserve"> </w:t>
-      </w:r>
-    </w:p>
-    <w:p>
-      <w:pPr>
-        <w:pStyle w:val="ListParagraph"/>
-        <w:numPr>
-          <w:ilvl w:val="0"/>
-          <w:numId w:val="2"/>
-        </w:numPr>
-      </w:pPr>
-      <w:r>
-        <w:t>Update version in server</w:t>
-      </w:r>
-      <w:r>
-        <w:t xml:space="preserve"> - </w:t>
-      </w:r>
-      <w:r>
-        <w:rPr>
-          <w:highlight w:val="cyan"/>
-        </w:rPr>
-        <w:t>Roi</w:t>
-      </w:r>
-    </w:p>
-    <w:p>
-      <w:pPr>
-        <w:pStyle w:val="ListParagraph"/>
-        <w:numPr>
-          <w:ilvl w:val="0"/>
-          <w:numId w:val="2"/>
-        </w:numPr>
-      </w:pPr>
-      <w:r>
-        <w:t>Update diagrams</w:t>
-      </w:r>
-      <w:r>
-        <w:t xml:space="preserve"> - </w:t>
-      </w:r>
-      <w:r>
-        <w:rPr>
-          <w:highlight w:val="cyan"/>
-        </w:rPr>
-        <w:t>Roi</w:t>
-      </w:r>
-    </w:p>
-    <w:p>
-      <w:pPr>
-        <w:pStyle w:val="ListParagraph"/>
-        <w:numPr>
-          <w:ilvl w:val="0"/>
-          <w:numId w:val="2"/>
-        </w:numPr>
-      </w:pPr>
-      <w:proofErr w:type="spellStart"/>
-      <w:r>
-        <w:t>FileManager</w:t>
-      </w:r>
-      <w:proofErr w:type="spellEnd"/>
-      <w:r>
-        <w:t xml:space="preserve"> tests</w:t>
-      </w:r>
-      <w:r>
-        <w:t xml:space="preserve"> </w:t>
-      </w:r>
-      <w:r>
-        <w:t xml:space="preserve">- </w:t>
-      </w:r>
-      <w:r>
-        <w:rPr>
-          <w:highlight w:val="yellow"/>
-        </w:rPr>
-        <w:t>Magal</w:t>
-      </w:r>
-    </w:p>
-    <w:p>
-      <w:pPr>
-        <w:pStyle w:val="ListParagraph"/>
-        <w:numPr>
-          <w:ilvl w:val="0"/>
-          <w:numId w:val="2"/>
-        </w:numPr>
-      </w:pPr>
-      <w:r>
-        <w:t>Meeting with Talia</w:t>
-      </w:r>
-      <w:r>
-        <w:t xml:space="preserve"> - </w:t>
-      </w:r>
-      <w:r>
-        <w:rPr>
-          <w:highlight w:val="yellow"/>
-        </w:rPr>
-        <w:t>Magal</w:t>
-      </w:r>
-    </w:p>
-    <w:p>
-      <w:pPr>
-        <w:pStyle w:val="ListParagraph"/>
-        <w:numPr>
-          <w:ilvl w:val="0"/>
-          <w:numId w:val="2"/>
-        </w:numPr>
-      </w:pPr>
-      <w:r>
-        <w:t xml:space="preserve">Ability to add game </w:t>
-      </w:r>
-      <w:proofErr w:type="spellStart"/>
-      <w:r>
-        <w:t>url</w:t>
-      </w:r>
-      <w:proofErr w:type="spellEnd"/>
-      <w:r>
-        <w:t xml:space="preserve"> for a text</w:t>
-      </w:r>
-      <w:r>
-        <w:t xml:space="preserve"> </w:t>
-      </w:r>
-      <w:r>
-        <w:t>–</w:t>
-      </w:r>
-      <w:r>
-        <w:t xml:space="preserve"> </w:t>
-      </w:r>
-      <w:r>
-        <w:rPr>
-          <w:highlight w:val="yellow"/>
-        </w:rPr>
-        <w:t>Magal</w:t>
-      </w:r>
-    </w:p>
-    <w:p>
-      <w:pPr>
-        <w:pStyle w:val="ListParagraph"/>
-        <w:numPr>
-          <w:ilvl w:val="0"/>
-          <w:numId w:val="2"/>
-        </w:numPr>
-      </w:pPr>
-      <w:r>
-        <w:t xml:space="preserve">Add ‘Games’ collection in Text model </w:t>
-      </w:r>
-      <w:r>
-        <w:t>–</w:t>
-      </w:r>
-      <w:r>
-        <w:t xml:space="preserve"> </w:t>
-      </w:r>
-      <w:r>
-        <w:rPr>
-          <w:highlight w:val="cyan"/>
-        </w:rPr>
-        <w:t>Roi</w:t>
-      </w:r>
     </w:p>
     <w:p>
       <w:pPr>
@@ -493,13 +462,8 @@
           <w:numId w:val="2"/>
         </w:numPr>
       </w:pPr>
-      <w:proofErr w:type="spellStart"/>
-      <w:r>
-        <w:t>WordsDefinitions</w:t>
-      </w:r>
-      <w:proofErr w:type="spellEnd"/>
-      <w:r>
-        <w:t xml:space="preserve"> Service </w:t>
+      <w:r>
+        <w:t xml:space="preserve">WordsDefinitions Service </w:t>
       </w:r>
       <w:r>
         <w:t>–</w:t>
@@ -567,7 +531,7 @@
 </file>
 
 <file path=word/numbering.xml><?xml version="1.0" encoding="utf-8"?>
-<w:numbering xmlns:wpc="http://schemas.microsoft.com/office/word/2010/wordprocessingCanvas" xmlns:cx="http://schemas.microsoft.com/office/drawing/2014/chartex" xmlns:cx1="http://schemas.microsoft.com/office/drawing/2015/9/8/chartex" xmlns:cx2="http://schemas.microsoft.com/office/drawing/2015/10/21/chartex" xmlns:cx3="http://schemas.microsoft.com/office/drawing/2016/5/9/chartex" xmlns:cx4="http://schemas.microsoft.com/office/drawing/2016/5/10/chartex" xmlns:cx5="http://schemas.microsoft.com/office/drawing/2016/5/11/chartex" xmlns:mc="http://schemas.openxmlformats.org/markup-compatibility/2006" xmlns:o="urn:schemas-microsoft-com:office:office" xmlns:r="http://schemas.openxmlformats.org/officeDocument/2006/relationships" xmlns:m="http://schemas.openxmlformats.org/officeDocument/2006/math" xmlns:v="urn:schemas-microsoft-com:vml" xmlns:wp14="http://schemas.microsoft.com/office/word/2010/wordprocessingDrawing" xmlns:wp="http://schemas.openxmlformats.org/drawingml/2006/wordprocessingDrawing" xmlns:w10="urn:schemas-microsoft-com:office:word" xmlns:w="http://schemas.openxmlformats.org/wordprocessingml/2006/main" xmlns:w14="http://schemas.microsoft.com/office/word/2010/wordml" xmlns:w15="http://schemas.microsoft.com/office/word/2012/wordml" xmlns:w16se="http://schemas.microsoft.com/office/word/2015/wordml/symex" xmlns:wpg="http://schemas.microsoft.com/office/word/2010/wordprocessingGroup" xmlns:wpi="http://schemas.microsoft.com/office/word/2010/wordprocessingInk" xmlns:wne="http://schemas.microsoft.com/office/word/2006/wordml" xmlns:wps="http://schemas.microsoft.com/office/word/2010/wordprocessingShape" mc:Ignorable="w14 w15 w16se wp14">
+<w:numbering xmlns:wpc="http://schemas.microsoft.com/office/word/2010/wordprocessingCanvas" xmlns:cx="http://schemas.microsoft.com/office/drawing/2014/chartex" xmlns:cx1="http://schemas.microsoft.com/office/drawing/2015/9/8/chartex" xmlns:cx2="http://schemas.microsoft.com/office/drawing/2015/10/21/chartex" xmlns:cx3="http://schemas.microsoft.com/office/drawing/2016/5/9/chartex" xmlns:cx4="http://schemas.microsoft.com/office/drawing/2016/5/10/chartex" xmlns:cx5="http://schemas.microsoft.com/office/drawing/2016/5/11/chartex" xmlns:cx6="http://schemas.microsoft.com/office/drawing/2016/5/12/chartex" xmlns:cx7="http://schemas.microsoft.com/office/drawing/2016/5/13/chartex" xmlns:cx8="http://schemas.microsoft.com/office/drawing/2016/5/14/chartex" xmlns:mc="http://schemas.openxmlformats.org/markup-compatibility/2006" xmlns:aink="http://schemas.microsoft.com/office/drawing/2016/ink" xmlns:o="urn:schemas-microsoft-com:office:office" xmlns:r="http://schemas.openxmlformats.org/officeDocument/2006/relationships" xmlns:m="http://schemas.openxmlformats.org/officeDocument/2006/math" xmlns:v="urn:schemas-microsoft-com:vml" xmlns:wp14="http://schemas.microsoft.com/office/word/2010/wordprocessingDrawing" xmlns:wp="http://schemas.openxmlformats.org/drawingml/2006/wordprocessingDrawing" xmlns:w10="urn:schemas-microsoft-com:office:word" xmlns:w="http://schemas.openxmlformats.org/wordprocessingml/2006/main" xmlns:w14="http://schemas.microsoft.com/office/word/2010/wordml" xmlns:w15="http://schemas.microsoft.com/office/word/2012/wordml" xmlns:w16se="http://schemas.microsoft.com/office/word/2015/wordml/symex" xmlns:wpg="http://schemas.microsoft.com/office/word/2010/wordprocessingGroup" xmlns:wpi="http://schemas.microsoft.com/office/word/2010/wordprocessingInk" xmlns:wne="http://schemas.microsoft.com/office/word/2006/wordml" xmlns:wps="http://schemas.microsoft.com/office/word/2010/wordprocessingShape" mc:Ignorable="w14 w15 w16se wp14">
   <w:abstractNum w:abstractNumId="0" w15:restartNumberingAfterBreak="0">
     <w:nsid w:val="1B53688F"/>
     <w:multiLevelType w:val="hybridMultilevel"/>

</xml_diff>